<commit_message>
agregue los comonado para agregar branches
</commit_message>
<xml_diff>
--- a/git.docx
+++ b/git.docx
@@ -13,6 +13,32 @@
         <w:rPr>
           <w:b/>
         </w:rPr>
+        <w:t>Gitgi</w:t>
+      </w:r>
+      <w:proofErr w:type="spellEnd"/>
+      <w:r>
+        <w:rPr>
+          <w:b/>
+        </w:rPr>
+        <w:t>-v</w:t>
+      </w:r>
+      <w:r>
+        <w:rPr>
+          <w:b/>
+        </w:rPr>
+        <w:t xml:space="preserve"> </w:t>
+      </w:r>
+      <w:proofErr w:type="spellStart"/>
+      <w:r>
+        <w:rPr>
+          <w:b/>
+        </w:rPr>
+        <w:t>g</w:t>
+      </w:r>
+      <w:r>
+        <w:rPr>
+          <w:b/>
+        </w:rPr>
         <w:t>Configuracion</w:t>
       </w:r>
       <w:proofErr w:type="spellEnd"/>
@@ -4191,13 +4217,15 @@
           <w:rFonts w:ascii="Lucida Console" w:hAnsi="Lucida Console" w:cs="Lucida Console"/>
           <w:sz w:val="18"/>
           <w:szCs w:val="18"/>
-        </w:rPr>
-      </w:pPr>
-      <w:r>
-        <w:rPr>
-          <w:rFonts w:ascii="Lucida Console" w:hAnsi="Lucida Console" w:cs="Lucida Console"/>
-          <w:sz w:val="18"/>
-          <w:szCs w:val="18"/>
+          <w:lang w:val="en-US"/>
+        </w:rPr>
+      </w:pPr>
+      <w:r>
+        <w:rPr>
+          <w:rFonts w:ascii="Lucida Console" w:hAnsi="Lucida Console" w:cs="Lucida Console"/>
+          <w:sz w:val="18"/>
+          <w:szCs w:val="18"/>
+          <w:lang w:val="en-US"/>
         </w:rPr>
         <w:t xml:space="preserve">$ </w:t>
       </w:r>
@@ -4208,6 +4236,7 @@
           <w:rFonts w:ascii="Lucida Console" w:hAnsi="Lucida Console" w:cs="Lucida Console"/>
           <w:sz w:val="18"/>
           <w:szCs w:val="18"/>
+          <w:lang w:val="en-US"/>
         </w:rPr>
         <w:t>ls</w:t>
       </w:r>
@@ -4218,6 +4247,7 @@
           <w:rFonts w:ascii="Lucida Console" w:hAnsi="Lucida Console" w:cs="Lucida Console"/>
           <w:sz w:val="18"/>
           <w:szCs w:val="18"/>
+          <w:lang w:val="en-US"/>
         </w:rPr>
         <w:t xml:space="preserve"> -la</w:t>
       </w:r>
@@ -4232,6 +4262,7 @@
           <w:rFonts w:ascii="Lucida Console" w:hAnsi="Lucida Console" w:cs="Lucida Console"/>
           <w:sz w:val="18"/>
           <w:szCs w:val="18"/>
+          <w:lang w:val="en-US"/>
         </w:rPr>
       </w:pPr>
       <w:proofErr w:type="gramStart"/>
@@ -4240,6 +4271,7 @@
           <w:rFonts w:ascii="Lucida Console" w:hAnsi="Lucida Console" w:cs="Lucida Console"/>
           <w:sz w:val="18"/>
           <w:szCs w:val="18"/>
+          <w:lang w:val="en-US"/>
         </w:rPr>
         <w:t>total</w:t>
       </w:r>
@@ -4249,6 +4281,7 @@
           <w:rFonts w:ascii="Lucida Console" w:hAnsi="Lucida Console" w:cs="Lucida Console"/>
           <w:sz w:val="18"/>
           <w:szCs w:val="18"/>
+          <w:lang w:val="en-US"/>
         </w:rPr>
         <w:t xml:space="preserve"> 7531</w:t>
       </w:r>
@@ -4263,6 +4296,7 @@
           <w:rFonts w:ascii="Lucida Console" w:hAnsi="Lucida Console" w:cs="Lucida Console"/>
           <w:sz w:val="18"/>
           <w:szCs w:val="18"/>
+          <w:lang w:val="en-US"/>
         </w:rPr>
       </w:pPr>
       <w:proofErr w:type="spellStart"/>
@@ -4272,6 +4306,7 @@
           <w:rFonts w:ascii="Lucida Console" w:hAnsi="Lucida Console" w:cs="Lucida Console"/>
           <w:sz w:val="18"/>
           <w:szCs w:val="18"/>
+          <w:lang w:val="en-US"/>
         </w:rPr>
         <w:t>drwxr</w:t>
       </w:r>
@@ -4281,6 +4316,7 @@
           <w:rFonts w:ascii="Lucida Console" w:hAnsi="Lucida Console" w:cs="Lucida Console"/>
           <w:sz w:val="18"/>
           <w:szCs w:val="18"/>
+          <w:lang w:val="en-US"/>
         </w:rPr>
         <w:t>-</w:t>
       </w:r>
@@ -4290,6 +4326,7 @@
           <w:rFonts w:ascii="Lucida Console" w:hAnsi="Lucida Console" w:cs="Lucida Console"/>
           <w:sz w:val="18"/>
           <w:szCs w:val="18"/>
+          <w:lang w:val="en-US"/>
         </w:rPr>
         <w:t>xr</w:t>
       </w:r>
@@ -4299,6 +4336,7 @@
           <w:rFonts w:ascii="Lucida Console" w:hAnsi="Lucida Console" w:cs="Lucida Console"/>
           <w:sz w:val="18"/>
           <w:szCs w:val="18"/>
+          <w:lang w:val="en-US"/>
         </w:rPr>
         <w:t>-x</w:t>
       </w:r>
@@ -4308,43 +4346,26 @@
           <w:rFonts w:ascii="Lucida Console" w:hAnsi="Lucida Console" w:cs="Lucida Console"/>
           <w:sz w:val="18"/>
           <w:szCs w:val="18"/>
-        </w:rPr>
-        <w:t xml:space="preserve"> 1 Lenovo 197121       0 </w:t>
-      </w:r>
-      <w:proofErr w:type="spellStart"/>
-      <w:r>
-        <w:rPr>
-          <w:rFonts w:ascii="Lucida Console" w:hAnsi="Lucida Console" w:cs="Lucida Console"/>
-          <w:sz w:val="18"/>
-          <w:szCs w:val="18"/>
-        </w:rPr>
-        <w:t>may</w:t>
-      </w:r>
-      <w:proofErr w:type="spellEnd"/>
-      <w:r>
-        <w:rPr>
-          <w:rFonts w:ascii="Lucida Console" w:hAnsi="Lucida Console" w:cs="Lucida Console"/>
-          <w:sz w:val="18"/>
-          <w:szCs w:val="18"/>
-        </w:rPr>
-        <w:t xml:space="preserve"> 12 14:35  </w:t>
-      </w:r>
-      <w:proofErr w:type="spellStart"/>
+          <w:lang w:val="en-US"/>
+        </w:rPr>
+        <w:t xml:space="preserve"> 1 Lenovo 197121       0 may 12 14:35  </w:t>
+      </w:r>
       <w:r>
         <w:rPr>
           <w:rFonts w:ascii="Lucida Console" w:hAnsi="Lucida Console" w:cs="Lucida Console"/>
           <w:color w:val="6060FF"/>
           <w:sz w:val="18"/>
           <w:szCs w:val="18"/>
+          <w:lang w:val="en-US"/>
         </w:rPr>
         <w:t>Downloads</w:t>
       </w:r>
-      <w:proofErr w:type="spellEnd"/>
-      <w:r>
-        <w:rPr>
-          <w:rFonts w:ascii="Lucida Console" w:hAnsi="Lucida Console" w:cs="Lucida Console"/>
-          <w:sz w:val="18"/>
-          <w:szCs w:val="18"/>
+      <w:r>
+        <w:rPr>
+          <w:rFonts w:ascii="Lucida Console" w:hAnsi="Lucida Console" w:cs="Lucida Console"/>
+          <w:sz w:val="18"/>
+          <w:szCs w:val="18"/>
+          <w:lang w:val="en-US"/>
         </w:rPr>
         <w:t>/</w:t>
       </w:r>
@@ -4359,6 +4380,7 @@
           <w:rFonts w:ascii="Lucida Console" w:hAnsi="Lucida Console" w:cs="Lucida Console"/>
           <w:sz w:val="18"/>
           <w:szCs w:val="18"/>
+          <w:lang w:val="en-US"/>
         </w:rPr>
       </w:pPr>
       <w:proofErr w:type="spellStart"/>
@@ -4368,6 +4390,7 @@
           <w:rFonts w:ascii="Lucida Console" w:hAnsi="Lucida Console" w:cs="Lucida Console"/>
           <w:sz w:val="18"/>
           <w:szCs w:val="18"/>
+          <w:lang w:val="en-US"/>
         </w:rPr>
         <w:t>lrwxrwxrwx</w:t>
       </w:r>
@@ -4378,6 +4401,7 @@
           <w:rFonts w:ascii="Lucida Console" w:hAnsi="Lucida Console" w:cs="Lucida Console"/>
           <w:sz w:val="18"/>
           <w:szCs w:val="18"/>
+          <w:lang w:val="en-US"/>
         </w:rPr>
         <w:t xml:space="preserve"> 1 Lenovo 197121      67 mar 22 17:04 </w:t>
       </w:r>
@@ -4387,14 +4411,38 @@
           <w:color w:val="40FFFF"/>
           <w:sz w:val="18"/>
           <w:szCs w:val="18"/>
-        </w:rPr>
-        <w:t>'Entorno de red'</w:t>
-      </w:r>
-      <w:r>
-        <w:rPr>
-          <w:rFonts w:ascii="Lucida Console" w:hAnsi="Lucida Console" w:cs="Lucida Console"/>
-          <w:sz w:val="18"/>
-          <w:szCs w:val="18"/>
+          <w:lang w:val="en-US"/>
+        </w:rPr>
+        <w:t>'</w:t>
+      </w:r>
+      <w:proofErr w:type="spellStart"/>
+      <w:r>
+        <w:rPr>
+          <w:rFonts w:ascii="Lucida Console" w:hAnsi="Lucida Console" w:cs="Lucida Console"/>
+          <w:color w:val="40FFFF"/>
+          <w:sz w:val="18"/>
+          <w:szCs w:val="18"/>
+          <w:lang w:val="en-US"/>
+        </w:rPr>
+        <w:t>Entorno</w:t>
+      </w:r>
+      <w:proofErr w:type="spellEnd"/>
+      <w:r>
+        <w:rPr>
+          <w:rFonts w:ascii="Lucida Console" w:hAnsi="Lucida Console" w:cs="Lucida Console"/>
+          <w:color w:val="40FFFF"/>
+          <w:sz w:val="18"/>
+          <w:szCs w:val="18"/>
+          <w:lang w:val="en-US"/>
+        </w:rPr>
+        <w:t xml:space="preserve"> de red'</w:t>
+      </w:r>
+      <w:r>
+        <w:rPr>
+          <w:rFonts w:ascii="Lucida Console" w:hAnsi="Lucida Console" w:cs="Lucida Console"/>
+          <w:sz w:val="18"/>
+          <w:szCs w:val="18"/>
+          <w:lang w:val="en-US"/>
         </w:rPr>
         <w:t xml:space="preserve"> -&gt; </w:t>
       </w:r>
@@ -4404,8 +4452,18 @@
           <w:color w:val="6060FF"/>
           <w:sz w:val="18"/>
           <w:szCs w:val="18"/>
-        </w:rPr>
-        <w:t>'/c/</w:t>
+          <w:lang w:val="en-US"/>
+        </w:rPr>
+        <w:t>'/c/Users/Leno</w:t>
+      </w:r>
+      <w:r>
+        <w:rPr>
+          <w:rFonts w:ascii="Lucida Console" w:hAnsi="Lucida Console" w:cs="Lucida Console"/>
+          <w:sz w:val="18"/>
+          <w:szCs w:val="18"/>
+          <w:lang w:val="en-US"/>
+        </w:rPr>
+        <w:t xml:space="preserve">     </w:t>
       </w:r>
       <w:proofErr w:type="spellStart"/>
       <w:r>
@@ -4414,8 +4472,9 @@
           <w:color w:val="6060FF"/>
           <w:sz w:val="18"/>
           <w:szCs w:val="18"/>
-        </w:rPr>
-        <w:t>Users</w:t>
+          <w:lang w:val="en-US"/>
+        </w:rPr>
+        <w:t>vo</w:t>
       </w:r>
       <w:proofErr w:type="spellEnd"/>
       <w:r>
@@ -4424,6 +4483,7 @@
           <w:color w:val="6060FF"/>
           <w:sz w:val="18"/>
           <w:szCs w:val="18"/>
+          <w:lang w:val="en-US"/>
         </w:rPr>
         <w:t>/</w:t>
       </w:r>
@@ -4434,103 +4494,27 @@
           <w:color w:val="6060FF"/>
           <w:sz w:val="18"/>
           <w:szCs w:val="18"/>
-        </w:rPr>
-        <w:t>Leno</w:t>
-      </w:r>
-      <w:proofErr w:type="spellEnd"/>
-      <w:r>
-        <w:rPr>
-          <w:rFonts w:ascii="Lucida Console" w:hAnsi="Lucida Console" w:cs="Lucida Console"/>
-          <w:sz w:val="18"/>
-          <w:szCs w:val="18"/>
-        </w:rPr>
-        <w:t xml:space="preserve">     </w:t>
-      </w:r>
-      <w:proofErr w:type="spellStart"/>
+          <w:lang w:val="en-US"/>
+        </w:rPr>
+        <w:t>AppData</w:t>
+      </w:r>
+      <w:proofErr w:type="spellEnd"/>
       <w:r>
         <w:rPr>
           <w:rFonts w:ascii="Lucida Console" w:hAnsi="Lucida Console" w:cs="Lucida Console"/>
           <w:color w:val="6060FF"/>
           <w:sz w:val="18"/>
           <w:szCs w:val="18"/>
-        </w:rPr>
-        <w:t>vo</w:t>
-      </w:r>
-      <w:proofErr w:type="spellEnd"/>
-      <w:r>
-        <w:rPr>
-          <w:rFonts w:ascii="Lucida Console" w:hAnsi="Lucida Console" w:cs="Lucida Console"/>
-          <w:color w:val="6060FF"/>
-          <w:sz w:val="18"/>
-          <w:szCs w:val="18"/>
-        </w:rPr>
-        <w:t>/</w:t>
-      </w:r>
-      <w:proofErr w:type="spellStart"/>
-      <w:r>
-        <w:rPr>
-          <w:rFonts w:ascii="Lucida Console" w:hAnsi="Lucida Console" w:cs="Lucida Console"/>
-          <w:color w:val="6060FF"/>
-          <w:sz w:val="18"/>
-          <w:szCs w:val="18"/>
-        </w:rPr>
-        <w:t>AppData</w:t>
-      </w:r>
-      <w:proofErr w:type="spellEnd"/>
-      <w:r>
-        <w:rPr>
-          <w:rFonts w:ascii="Lucida Console" w:hAnsi="Lucida Console" w:cs="Lucida Console"/>
-          <w:color w:val="6060FF"/>
-          <w:sz w:val="18"/>
-          <w:szCs w:val="18"/>
-        </w:rPr>
-        <w:t>/</w:t>
-      </w:r>
-      <w:proofErr w:type="spellStart"/>
-      <w:r>
-        <w:rPr>
-          <w:rFonts w:ascii="Lucida Console" w:hAnsi="Lucida Console" w:cs="Lucida Console"/>
-          <w:color w:val="6060FF"/>
-          <w:sz w:val="18"/>
-          <w:szCs w:val="18"/>
-        </w:rPr>
-        <w:t>Roaming</w:t>
-      </w:r>
-      <w:proofErr w:type="spellEnd"/>
-      <w:r>
-        <w:rPr>
-          <w:rFonts w:ascii="Lucida Console" w:hAnsi="Lucida Console" w:cs="Lucida Console"/>
-          <w:color w:val="6060FF"/>
-          <w:sz w:val="18"/>
-          <w:szCs w:val="18"/>
-        </w:rPr>
-        <w:t xml:space="preserve">/Microsoft/Windows/Network </w:t>
-      </w:r>
-      <w:proofErr w:type="spellStart"/>
-      <w:r>
-        <w:rPr>
-          <w:rFonts w:ascii="Lucida Console" w:hAnsi="Lucida Console" w:cs="Lucida Console"/>
-          <w:color w:val="6060FF"/>
-          <w:sz w:val="18"/>
-          <w:szCs w:val="18"/>
-        </w:rPr>
-        <w:t>Shortcuts</w:t>
-      </w:r>
-      <w:proofErr w:type="spellEnd"/>
-      <w:r>
-        <w:rPr>
-          <w:rFonts w:ascii="Lucida Console" w:hAnsi="Lucida Console" w:cs="Lucida Console"/>
-          <w:color w:val="6060FF"/>
-          <w:sz w:val="18"/>
-          <w:szCs w:val="18"/>
-        </w:rPr>
-        <w:t>'</w:t>
-      </w:r>
-      <w:r>
-        <w:rPr>
-          <w:rFonts w:ascii="Lucida Console" w:hAnsi="Lucida Console" w:cs="Lucida Console"/>
-          <w:sz w:val="18"/>
-          <w:szCs w:val="18"/>
+          <w:lang w:val="en-US"/>
+        </w:rPr>
+        <w:t>/Roaming/Microsoft/Windows/Network Shortcuts'</w:t>
+      </w:r>
+      <w:r>
+        <w:rPr>
+          <w:rFonts w:ascii="Lucida Console" w:hAnsi="Lucida Console" w:cs="Lucida Console"/>
+          <w:sz w:val="18"/>
+          <w:szCs w:val="18"/>
+          <w:lang w:val="en-US"/>
         </w:rPr>
         <w:t>/</w:t>
       </w:r>
@@ -9876,7 +9860,6 @@
           <w:rFonts w:ascii="Lucida Console" w:hAnsi="Lucida Console" w:cs="Lucida Console"/>
           <w:sz w:val="18"/>
           <w:szCs w:val="18"/>
-          <w:lang w:val="en-US"/>
         </w:rPr>
       </w:pPr>
       <w:r>
@@ -9892,7 +9875,6 @@
           <w:rFonts w:ascii="Lucida Console" w:hAnsi="Lucida Console" w:cs="Lucida Console"/>
           <w:sz w:val="18"/>
           <w:szCs w:val="18"/>
-          <w:lang w:val="en-US"/>
         </w:rPr>
         <w:t>b73360c</w:t>
       </w:r>
@@ -9902,9 +9884,8 @@
           <w:rFonts w:ascii="Lucida Console" w:hAnsi="Lucida Console" w:cs="Lucida Console"/>
           <w:sz w:val="18"/>
           <w:szCs w:val="18"/>
-          <w:lang w:val="en-US"/>
-        </w:rPr>
-        <w:t>..3001efd  master</w:t>
+        </w:rPr>
+        <w:t>..</w:t>
       </w:r>
       <w:proofErr w:type="gramEnd"/>
       <w:r>
@@ -9912,9 +9893,8 @@
           <w:rFonts w:ascii="Lucida Console" w:hAnsi="Lucida Console" w:cs="Lucida Console"/>
           <w:sz w:val="18"/>
           <w:szCs w:val="18"/>
-          <w:lang w:val="en-US"/>
-        </w:rPr>
-        <w:t xml:space="preserve"> -&gt; master</w:t>
+        </w:rPr>
+        <w:t>3001efd  master -&gt; master</w:t>
       </w:r>
     </w:p>
     <w:p>
@@ -9942,6 +9922,1134 @@
       </w:r>
     </w:p>
     <w:p>
+      <w:r>
+        <w:t>PARA CREAR UN NUEVA RAMA PARA EL MISMO REPOSITORIO</w:t>
+      </w:r>
+    </w:p>
+    <w:p>
+      <w:pPr>
+        <w:autoSpaceDE w:val="0"/>
+        <w:autoSpaceDN w:val="0"/>
+        <w:adjustRightInd w:val="0"/>
+        <w:spacing w:after="0" w:line="240" w:lineRule="auto"/>
+        <w:rPr>
+          <w:rFonts w:ascii="Lucida Console" w:hAnsi="Lucida Console" w:cs="Lucida Console"/>
+          <w:color w:val="00BFBF"/>
+          <w:sz w:val="18"/>
+          <w:szCs w:val="18"/>
+        </w:rPr>
+      </w:pPr>
+      <w:proofErr w:type="spellStart"/>
+      <w:r>
+        <w:rPr>
+          <w:rFonts w:ascii="Lucida Console" w:hAnsi="Lucida Console" w:cs="Lucida Console"/>
+          <w:color w:val="00BF00"/>
+          <w:sz w:val="18"/>
+          <w:szCs w:val="18"/>
+        </w:rPr>
+        <w:t>Lenovo@Lenovo-PC</w:t>
+      </w:r>
+      <w:proofErr w:type="spellEnd"/>
+      <w:r>
+        <w:rPr>
+          <w:rFonts w:ascii="Lucida Console" w:hAnsi="Lucida Console" w:cs="Lucida Console"/>
+          <w:color w:val="00BF00"/>
+          <w:sz w:val="18"/>
+          <w:szCs w:val="18"/>
+        </w:rPr>
+        <w:t xml:space="preserve"> </w:t>
+      </w:r>
+      <w:r>
+        <w:rPr>
+          <w:rFonts w:ascii="Lucida Console" w:hAnsi="Lucida Console" w:cs="Lucida Console"/>
+          <w:color w:val="BF00BF"/>
+          <w:sz w:val="18"/>
+          <w:szCs w:val="18"/>
+        </w:rPr>
+        <w:t xml:space="preserve">MINGW64 </w:t>
+      </w:r>
+      <w:r>
+        <w:rPr>
+          <w:rFonts w:ascii="Lucida Console" w:hAnsi="Lucida Console" w:cs="Lucida Console"/>
+          <w:color w:val="BFBF00"/>
+          <w:sz w:val="18"/>
+          <w:szCs w:val="18"/>
+        </w:rPr>
+        <w:t>~/</w:t>
+      </w:r>
+      <w:proofErr w:type="spellStart"/>
+      <w:r>
+        <w:rPr>
+          <w:rFonts w:ascii="Lucida Console" w:hAnsi="Lucida Console" w:cs="Lucida Console"/>
+          <w:color w:val="BFBF00"/>
+          <w:sz w:val="18"/>
+          <w:szCs w:val="18"/>
+        </w:rPr>
+        <w:t>nextU</w:t>
+      </w:r>
+      <w:proofErr w:type="spellEnd"/>
+      <w:r>
+        <w:rPr>
+          <w:rFonts w:ascii="Lucida Console" w:hAnsi="Lucida Console" w:cs="Lucida Console"/>
+          <w:color w:val="BFBF00"/>
+          <w:sz w:val="18"/>
+          <w:szCs w:val="18"/>
+        </w:rPr>
+        <w:t>/</w:t>
+      </w:r>
+      <w:proofErr w:type="spellStart"/>
+      <w:r>
+        <w:rPr>
+          <w:rFonts w:ascii="Lucida Console" w:hAnsi="Lucida Console" w:cs="Lucida Console"/>
+          <w:color w:val="BFBF00"/>
+          <w:sz w:val="18"/>
+          <w:szCs w:val="18"/>
+        </w:rPr>
+        <w:t>Proyecto_Final</w:t>
+      </w:r>
+      <w:proofErr w:type="spellEnd"/>
+      <w:r>
+        <w:rPr>
+          <w:rFonts w:ascii="Lucida Console" w:hAnsi="Lucida Console" w:cs="Lucida Console"/>
+          <w:color w:val="00BFBF"/>
+          <w:sz w:val="18"/>
+          <w:szCs w:val="18"/>
+        </w:rPr>
+        <w:t xml:space="preserve"> (master)</w:t>
+      </w:r>
+    </w:p>
+    <w:p>
+      <w:pPr>
+        <w:autoSpaceDE w:val="0"/>
+        <w:autoSpaceDN w:val="0"/>
+        <w:adjustRightInd w:val="0"/>
+        <w:spacing w:after="0" w:line="240" w:lineRule="auto"/>
+        <w:rPr>
+          <w:rFonts w:ascii="Lucida Console" w:hAnsi="Lucida Console" w:cs="Lucida Console"/>
+          <w:sz w:val="18"/>
+          <w:szCs w:val="18"/>
+          <w:lang w:val="en-US"/>
+        </w:rPr>
+      </w:pPr>
+      <w:r>
+        <w:rPr>
+          <w:rFonts w:ascii="Lucida Console" w:hAnsi="Lucida Console" w:cs="Lucida Console"/>
+          <w:sz w:val="18"/>
+          <w:szCs w:val="18"/>
+          <w:lang w:val="en-US"/>
+        </w:rPr>
+        <w:t xml:space="preserve">$ </w:t>
+      </w:r>
+      <w:proofErr w:type="gramStart"/>
+      <w:r>
+        <w:rPr>
+          <w:rFonts w:ascii="Lucida Console" w:hAnsi="Lucida Console" w:cs="Lucida Console"/>
+          <w:sz w:val="18"/>
+          <w:szCs w:val="18"/>
+          <w:lang w:val="en-US"/>
+        </w:rPr>
+        <w:t>git</w:t>
+      </w:r>
+      <w:proofErr w:type="gramEnd"/>
+      <w:r>
+        <w:rPr>
+          <w:rFonts w:ascii="Lucida Console" w:hAnsi="Lucida Console" w:cs="Lucida Console"/>
+          <w:sz w:val="18"/>
+          <w:szCs w:val="18"/>
+          <w:lang w:val="en-US"/>
+        </w:rPr>
+        <w:t xml:space="preserve"> branch nextu</w:t>
+      </w:r>
+    </w:p>
+    <w:p>
+      <w:pPr>
+        <w:autoSpaceDE w:val="0"/>
+        <w:autoSpaceDN w:val="0"/>
+        <w:adjustRightInd w:val="0"/>
+        <w:spacing w:after="0" w:line="240" w:lineRule="auto"/>
+        <w:rPr>
+          <w:rFonts w:ascii="Lucida Console" w:hAnsi="Lucida Console" w:cs="Lucida Console"/>
+          <w:sz w:val="18"/>
+          <w:szCs w:val="18"/>
+          <w:lang w:val="en-US"/>
+        </w:rPr>
+      </w:pPr>
+    </w:p>
+    <w:p>
+      <w:pPr>
+        <w:autoSpaceDE w:val="0"/>
+        <w:autoSpaceDN w:val="0"/>
+        <w:adjustRightInd w:val="0"/>
+        <w:spacing w:after="0" w:line="240" w:lineRule="auto"/>
+        <w:rPr>
+          <w:rFonts w:ascii="Lucida Console" w:hAnsi="Lucida Console" w:cs="Lucida Console"/>
+          <w:color w:val="00BFBF"/>
+          <w:sz w:val="18"/>
+          <w:szCs w:val="18"/>
+          <w:lang w:val="en-US"/>
+        </w:rPr>
+      </w:pPr>
+      <w:r>
+        <w:rPr>
+          <w:rFonts w:ascii="Lucida Console" w:hAnsi="Lucida Console" w:cs="Lucida Console"/>
+          <w:color w:val="00BF00"/>
+          <w:sz w:val="18"/>
+          <w:szCs w:val="18"/>
+          <w:lang w:val="en-US"/>
+        </w:rPr>
+        <w:t xml:space="preserve">Lenovo@Lenovo-PC </w:t>
+      </w:r>
+      <w:r>
+        <w:rPr>
+          <w:rFonts w:ascii="Lucida Console" w:hAnsi="Lucida Console" w:cs="Lucida Console"/>
+          <w:color w:val="BF00BF"/>
+          <w:sz w:val="18"/>
+          <w:szCs w:val="18"/>
+          <w:lang w:val="en-US"/>
+        </w:rPr>
+        <w:t xml:space="preserve">MINGW64 </w:t>
+      </w:r>
+      <w:r>
+        <w:rPr>
+          <w:rFonts w:ascii="Lucida Console" w:hAnsi="Lucida Console" w:cs="Lucida Console"/>
+          <w:color w:val="BFBF00"/>
+          <w:sz w:val="18"/>
+          <w:szCs w:val="18"/>
+          <w:lang w:val="en-US"/>
+        </w:rPr>
+        <w:t>~/nextU/Proyecto_Final</w:t>
+      </w:r>
+      <w:r>
+        <w:rPr>
+          <w:rFonts w:ascii="Lucida Console" w:hAnsi="Lucida Console" w:cs="Lucida Console"/>
+          <w:color w:val="00BFBF"/>
+          <w:sz w:val="18"/>
+          <w:szCs w:val="18"/>
+          <w:lang w:val="en-US"/>
+        </w:rPr>
+        <w:t xml:space="preserve"> (master)</w:t>
+      </w:r>
+    </w:p>
+    <w:p>
+      <w:pPr>
+        <w:autoSpaceDE w:val="0"/>
+        <w:autoSpaceDN w:val="0"/>
+        <w:adjustRightInd w:val="0"/>
+        <w:spacing w:after="0" w:line="240" w:lineRule="auto"/>
+        <w:rPr>
+          <w:rFonts w:ascii="Lucida Console" w:hAnsi="Lucida Console" w:cs="Lucida Console"/>
+          <w:sz w:val="18"/>
+          <w:szCs w:val="18"/>
+          <w:lang w:val="en-US"/>
+        </w:rPr>
+      </w:pPr>
+      <w:r>
+        <w:rPr>
+          <w:rFonts w:ascii="Lucida Console" w:hAnsi="Lucida Console" w:cs="Lucida Console"/>
+          <w:sz w:val="18"/>
+          <w:szCs w:val="18"/>
+          <w:lang w:val="en-US"/>
+        </w:rPr>
+        <w:t xml:space="preserve">$ </w:t>
+      </w:r>
+      <w:proofErr w:type="gramStart"/>
+      <w:r>
+        <w:rPr>
+          <w:rFonts w:ascii="Lucida Console" w:hAnsi="Lucida Console" w:cs="Lucida Console"/>
+          <w:sz w:val="18"/>
+          <w:szCs w:val="18"/>
+          <w:lang w:val="en-US"/>
+        </w:rPr>
+        <w:t>git</w:t>
+      </w:r>
+      <w:proofErr w:type="gramEnd"/>
+      <w:r>
+        <w:rPr>
+          <w:rFonts w:ascii="Lucida Console" w:hAnsi="Lucida Console" w:cs="Lucida Console"/>
+          <w:sz w:val="18"/>
+          <w:szCs w:val="18"/>
+          <w:lang w:val="en-US"/>
+        </w:rPr>
+        <w:t xml:space="preserve"> branch</w:t>
+      </w:r>
+    </w:p>
+    <w:p>
+      <w:pPr>
+        <w:autoSpaceDE w:val="0"/>
+        <w:autoSpaceDN w:val="0"/>
+        <w:adjustRightInd w:val="0"/>
+        <w:spacing w:after="0" w:line="240" w:lineRule="auto"/>
+        <w:rPr>
+          <w:rFonts w:ascii="Lucida Console" w:hAnsi="Lucida Console" w:cs="Lucida Console"/>
+          <w:color w:val="00BF00"/>
+          <w:sz w:val="18"/>
+          <w:szCs w:val="18"/>
+          <w:lang w:val="en-US"/>
+        </w:rPr>
+      </w:pPr>
+      <w:r>
+        <w:rPr>
+          <w:rFonts w:ascii="Lucida Console" w:hAnsi="Lucida Console" w:cs="Lucida Console"/>
+          <w:sz w:val="18"/>
+          <w:szCs w:val="18"/>
+          <w:lang w:val="en-US"/>
+        </w:rPr>
+        <w:t xml:space="preserve">* </w:t>
+      </w:r>
+      <w:proofErr w:type="gramStart"/>
+      <w:r>
+        <w:rPr>
+          <w:rFonts w:ascii="Lucida Console" w:hAnsi="Lucida Console" w:cs="Lucida Console"/>
+          <w:color w:val="00BF00"/>
+          <w:sz w:val="18"/>
+          <w:szCs w:val="18"/>
+          <w:lang w:val="en-US"/>
+        </w:rPr>
+        <w:t>master</w:t>
+      </w:r>
+      <w:proofErr w:type="gramEnd"/>
+    </w:p>
+    <w:p>
+      <w:pPr>
+        <w:autoSpaceDE w:val="0"/>
+        <w:autoSpaceDN w:val="0"/>
+        <w:adjustRightInd w:val="0"/>
+        <w:spacing w:after="0" w:line="240" w:lineRule="auto"/>
+        <w:rPr>
+          <w:rFonts w:ascii="Lucida Console" w:hAnsi="Lucida Console" w:cs="Lucida Console"/>
+          <w:sz w:val="18"/>
+          <w:szCs w:val="18"/>
+        </w:rPr>
+      </w:pPr>
+      <w:r>
+        <w:rPr>
+          <w:rFonts w:ascii="Lucida Console" w:hAnsi="Lucida Console" w:cs="Lucida Console"/>
+          <w:sz w:val="18"/>
+          <w:szCs w:val="18"/>
+          <w:lang w:val="en-US"/>
+        </w:rPr>
+        <w:t xml:space="preserve">  </w:t>
+      </w:r>
+      <w:proofErr w:type="spellStart"/>
+      <w:proofErr w:type="gramStart"/>
+      <w:r>
+        <w:rPr>
+          <w:rFonts w:ascii="Lucida Console" w:hAnsi="Lucida Console" w:cs="Lucida Console"/>
+          <w:sz w:val="18"/>
+          <w:szCs w:val="18"/>
+        </w:rPr>
+        <w:t>nextu</w:t>
+      </w:r>
+      <w:proofErr w:type="spellEnd"/>
+      <w:proofErr w:type="gramEnd"/>
+    </w:p>
+    <w:p>
+      <w:pPr>
+        <w:autoSpaceDE w:val="0"/>
+        <w:autoSpaceDN w:val="0"/>
+        <w:adjustRightInd w:val="0"/>
+        <w:spacing w:after="0" w:line="240" w:lineRule="auto"/>
+        <w:rPr>
+          <w:rFonts w:ascii="Lucida Console" w:hAnsi="Lucida Console" w:cs="Lucida Console"/>
+          <w:sz w:val="18"/>
+          <w:szCs w:val="18"/>
+        </w:rPr>
+      </w:pPr>
+    </w:p>
+    <w:p>
+      <w:pPr>
+        <w:autoSpaceDE w:val="0"/>
+        <w:autoSpaceDN w:val="0"/>
+        <w:adjustRightInd w:val="0"/>
+        <w:spacing w:after="0" w:line="240" w:lineRule="auto"/>
+        <w:rPr>
+          <w:rFonts w:ascii="Lucida Console" w:hAnsi="Lucida Console" w:cs="Lucida Console"/>
+          <w:color w:val="00BFBF"/>
+          <w:sz w:val="18"/>
+          <w:szCs w:val="18"/>
+        </w:rPr>
+      </w:pPr>
+      <w:proofErr w:type="spellStart"/>
+      <w:r>
+        <w:rPr>
+          <w:rFonts w:ascii="Lucida Console" w:hAnsi="Lucida Console" w:cs="Lucida Console"/>
+          <w:color w:val="00BF00"/>
+          <w:sz w:val="18"/>
+          <w:szCs w:val="18"/>
+        </w:rPr>
+        <w:t>Lenovo@Lenovo-PC</w:t>
+      </w:r>
+      <w:proofErr w:type="spellEnd"/>
+      <w:r>
+        <w:rPr>
+          <w:rFonts w:ascii="Lucida Console" w:hAnsi="Lucida Console" w:cs="Lucida Console"/>
+          <w:color w:val="00BF00"/>
+          <w:sz w:val="18"/>
+          <w:szCs w:val="18"/>
+        </w:rPr>
+        <w:t xml:space="preserve"> </w:t>
+      </w:r>
+      <w:r>
+        <w:rPr>
+          <w:rFonts w:ascii="Lucida Console" w:hAnsi="Lucida Console" w:cs="Lucida Console"/>
+          <w:color w:val="BF00BF"/>
+          <w:sz w:val="18"/>
+          <w:szCs w:val="18"/>
+        </w:rPr>
+        <w:t xml:space="preserve">MINGW64 </w:t>
+      </w:r>
+      <w:r>
+        <w:rPr>
+          <w:rFonts w:ascii="Lucida Console" w:hAnsi="Lucida Console" w:cs="Lucida Console"/>
+          <w:color w:val="BFBF00"/>
+          <w:sz w:val="18"/>
+          <w:szCs w:val="18"/>
+        </w:rPr>
+        <w:t>~/</w:t>
+      </w:r>
+      <w:proofErr w:type="spellStart"/>
+      <w:r>
+        <w:rPr>
+          <w:rFonts w:ascii="Lucida Console" w:hAnsi="Lucida Console" w:cs="Lucida Console"/>
+          <w:color w:val="BFBF00"/>
+          <w:sz w:val="18"/>
+          <w:szCs w:val="18"/>
+        </w:rPr>
+        <w:t>nextU</w:t>
+      </w:r>
+      <w:proofErr w:type="spellEnd"/>
+      <w:r>
+        <w:rPr>
+          <w:rFonts w:ascii="Lucida Console" w:hAnsi="Lucida Console" w:cs="Lucida Console"/>
+          <w:color w:val="BFBF00"/>
+          <w:sz w:val="18"/>
+          <w:szCs w:val="18"/>
+        </w:rPr>
+        <w:t>/</w:t>
+      </w:r>
+      <w:proofErr w:type="spellStart"/>
+      <w:r>
+        <w:rPr>
+          <w:rFonts w:ascii="Lucida Console" w:hAnsi="Lucida Console" w:cs="Lucida Console"/>
+          <w:color w:val="BFBF00"/>
+          <w:sz w:val="18"/>
+          <w:szCs w:val="18"/>
+        </w:rPr>
+        <w:t>Proyecto_Final</w:t>
+      </w:r>
+      <w:proofErr w:type="spellEnd"/>
+      <w:r>
+        <w:rPr>
+          <w:rFonts w:ascii="Lucida Console" w:hAnsi="Lucida Console" w:cs="Lucida Console"/>
+          <w:color w:val="00BFBF"/>
+          <w:sz w:val="18"/>
+          <w:szCs w:val="18"/>
+        </w:rPr>
+        <w:t xml:space="preserve"> (master)</w:t>
+      </w:r>
+    </w:p>
+    <w:p>
+      <w:pPr>
+        <w:autoSpaceDE w:val="0"/>
+        <w:autoSpaceDN w:val="0"/>
+        <w:adjustRightInd w:val="0"/>
+        <w:spacing w:after="0" w:line="240" w:lineRule="auto"/>
+        <w:rPr>
+          <w:rFonts w:ascii="Lucida Console" w:hAnsi="Lucida Console" w:cs="Lucida Console"/>
+          <w:sz w:val="18"/>
+          <w:szCs w:val="18"/>
+          <w:lang w:val="en-US"/>
+        </w:rPr>
+      </w:pPr>
+      <w:r>
+        <w:rPr>
+          <w:rFonts w:ascii="Lucida Console" w:hAnsi="Lucida Console" w:cs="Lucida Console"/>
+          <w:sz w:val="18"/>
+          <w:szCs w:val="18"/>
+          <w:lang w:val="en-US"/>
+        </w:rPr>
+        <w:t xml:space="preserve">$ </w:t>
+      </w:r>
+      <w:proofErr w:type="gramStart"/>
+      <w:r>
+        <w:rPr>
+          <w:rFonts w:ascii="Lucida Console" w:hAnsi="Lucida Console" w:cs="Lucida Console"/>
+          <w:sz w:val="18"/>
+          <w:szCs w:val="18"/>
+          <w:lang w:val="en-US"/>
+        </w:rPr>
+        <w:t>git</w:t>
+      </w:r>
+      <w:proofErr w:type="gramEnd"/>
+      <w:r>
+        <w:rPr>
+          <w:rFonts w:ascii="Lucida Console" w:hAnsi="Lucida Console" w:cs="Lucida Console"/>
+          <w:sz w:val="18"/>
+          <w:szCs w:val="18"/>
+          <w:lang w:val="en-US"/>
+        </w:rPr>
+        <w:t xml:space="preserve"> checkout nextu</w:t>
+      </w:r>
+    </w:p>
+    <w:p>
+      <w:pPr>
+        <w:autoSpaceDE w:val="0"/>
+        <w:autoSpaceDN w:val="0"/>
+        <w:adjustRightInd w:val="0"/>
+        <w:spacing w:after="0" w:line="240" w:lineRule="auto"/>
+        <w:rPr>
+          <w:rFonts w:ascii="Lucida Console" w:hAnsi="Lucida Console" w:cs="Lucida Console"/>
+          <w:sz w:val="18"/>
+          <w:szCs w:val="18"/>
+          <w:lang w:val="en-US"/>
+        </w:rPr>
+      </w:pPr>
+      <w:r>
+        <w:rPr>
+          <w:rFonts w:ascii="Lucida Console" w:hAnsi="Lucida Console" w:cs="Lucida Console"/>
+          <w:sz w:val="18"/>
+          <w:szCs w:val="18"/>
+          <w:lang w:val="en-US"/>
+        </w:rPr>
+        <w:t>Switched to branch 'nextu'</w:t>
+      </w:r>
+    </w:p>
+    <w:p>
+      <w:pPr>
+        <w:autoSpaceDE w:val="0"/>
+        <w:autoSpaceDN w:val="0"/>
+        <w:adjustRightInd w:val="0"/>
+        <w:spacing w:after="0" w:line="240" w:lineRule="auto"/>
+        <w:rPr>
+          <w:rFonts w:ascii="Lucida Console" w:hAnsi="Lucida Console" w:cs="Lucida Console"/>
+          <w:sz w:val="18"/>
+          <w:szCs w:val="18"/>
+          <w:lang w:val="en-US"/>
+        </w:rPr>
+      </w:pPr>
+    </w:p>
+    <w:p>
+      <w:pPr>
+        <w:autoSpaceDE w:val="0"/>
+        <w:autoSpaceDN w:val="0"/>
+        <w:adjustRightInd w:val="0"/>
+        <w:spacing w:after="0" w:line="240" w:lineRule="auto"/>
+        <w:rPr>
+          <w:rFonts w:ascii="Lucida Console" w:hAnsi="Lucida Console" w:cs="Lucida Console"/>
+          <w:color w:val="00BFBF"/>
+          <w:sz w:val="18"/>
+          <w:szCs w:val="18"/>
+        </w:rPr>
+      </w:pPr>
+      <w:proofErr w:type="spellStart"/>
+      <w:r>
+        <w:rPr>
+          <w:rFonts w:ascii="Lucida Console" w:hAnsi="Lucida Console" w:cs="Lucida Console"/>
+          <w:color w:val="00BF00"/>
+          <w:sz w:val="18"/>
+          <w:szCs w:val="18"/>
+        </w:rPr>
+        <w:t>Lenovo@Lenovo-PC</w:t>
+      </w:r>
+      <w:proofErr w:type="spellEnd"/>
+      <w:r>
+        <w:rPr>
+          <w:rFonts w:ascii="Lucida Console" w:hAnsi="Lucida Console" w:cs="Lucida Console"/>
+          <w:color w:val="00BF00"/>
+          <w:sz w:val="18"/>
+          <w:szCs w:val="18"/>
+        </w:rPr>
+        <w:t xml:space="preserve"> </w:t>
+      </w:r>
+      <w:r>
+        <w:rPr>
+          <w:rFonts w:ascii="Lucida Console" w:hAnsi="Lucida Console" w:cs="Lucida Console"/>
+          <w:color w:val="BF00BF"/>
+          <w:sz w:val="18"/>
+          <w:szCs w:val="18"/>
+        </w:rPr>
+        <w:t xml:space="preserve">MINGW64 </w:t>
+      </w:r>
+      <w:r>
+        <w:rPr>
+          <w:rFonts w:ascii="Lucida Console" w:hAnsi="Lucida Console" w:cs="Lucida Console"/>
+          <w:color w:val="BFBF00"/>
+          <w:sz w:val="18"/>
+          <w:szCs w:val="18"/>
+        </w:rPr>
+        <w:t>~/</w:t>
+      </w:r>
+      <w:proofErr w:type="spellStart"/>
+      <w:r>
+        <w:rPr>
+          <w:rFonts w:ascii="Lucida Console" w:hAnsi="Lucida Console" w:cs="Lucida Console"/>
+          <w:color w:val="BFBF00"/>
+          <w:sz w:val="18"/>
+          <w:szCs w:val="18"/>
+        </w:rPr>
+        <w:t>nextU</w:t>
+      </w:r>
+      <w:proofErr w:type="spellEnd"/>
+      <w:r>
+        <w:rPr>
+          <w:rFonts w:ascii="Lucida Console" w:hAnsi="Lucida Console" w:cs="Lucida Console"/>
+          <w:color w:val="BFBF00"/>
+          <w:sz w:val="18"/>
+          <w:szCs w:val="18"/>
+        </w:rPr>
+        <w:t>/</w:t>
+      </w:r>
+      <w:proofErr w:type="spellStart"/>
+      <w:r>
+        <w:rPr>
+          <w:rFonts w:ascii="Lucida Console" w:hAnsi="Lucida Console" w:cs="Lucida Console"/>
+          <w:color w:val="BFBF00"/>
+          <w:sz w:val="18"/>
+          <w:szCs w:val="18"/>
+        </w:rPr>
+        <w:t>Proyecto_Final</w:t>
+      </w:r>
+      <w:proofErr w:type="spellEnd"/>
+      <w:r>
+        <w:rPr>
+          <w:rFonts w:ascii="Lucida Console" w:hAnsi="Lucida Console" w:cs="Lucida Console"/>
+          <w:color w:val="00BFBF"/>
+          <w:sz w:val="18"/>
+          <w:szCs w:val="18"/>
+        </w:rPr>
+        <w:t xml:space="preserve"> (</w:t>
+      </w:r>
+      <w:proofErr w:type="spellStart"/>
+      <w:r>
+        <w:rPr>
+          <w:rFonts w:ascii="Lucida Console" w:hAnsi="Lucida Console" w:cs="Lucida Console"/>
+          <w:color w:val="00BFBF"/>
+          <w:sz w:val="18"/>
+          <w:szCs w:val="18"/>
+        </w:rPr>
+        <w:t>nextu</w:t>
+      </w:r>
+      <w:proofErr w:type="spellEnd"/>
+      <w:r>
+        <w:rPr>
+          <w:rFonts w:ascii="Lucida Console" w:hAnsi="Lucida Console" w:cs="Lucida Console"/>
+          <w:color w:val="00BFBF"/>
+          <w:sz w:val="18"/>
+          <w:szCs w:val="18"/>
+        </w:rPr>
+        <w:t>)</w:t>
+      </w:r>
+    </w:p>
+    <w:p>
+      <w:pPr>
+        <w:autoSpaceDE w:val="0"/>
+        <w:autoSpaceDN w:val="0"/>
+        <w:adjustRightInd w:val="0"/>
+        <w:spacing w:after="0" w:line="240" w:lineRule="auto"/>
+        <w:rPr>
+          <w:rFonts w:ascii="Lucida Console" w:hAnsi="Lucida Console" w:cs="Lucida Console"/>
+          <w:sz w:val="18"/>
+          <w:szCs w:val="18"/>
+          <w:lang w:val="en-US"/>
+        </w:rPr>
+      </w:pPr>
+      <w:r>
+        <w:rPr>
+          <w:rFonts w:ascii="Lucida Console" w:hAnsi="Lucida Console" w:cs="Lucida Console"/>
+          <w:sz w:val="18"/>
+          <w:szCs w:val="18"/>
+          <w:lang w:val="en-US"/>
+        </w:rPr>
+        <w:t>$ git branch</w:t>
+      </w:r>
+    </w:p>
+    <w:p>
+      <w:pPr>
+        <w:autoSpaceDE w:val="0"/>
+        <w:autoSpaceDN w:val="0"/>
+        <w:adjustRightInd w:val="0"/>
+        <w:spacing w:after="0" w:line="240" w:lineRule="auto"/>
+        <w:rPr>
+          <w:rFonts w:ascii="Lucida Console" w:hAnsi="Lucida Console" w:cs="Lucida Console"/>
+          <w:sz w:val="18"/>
+          <w:szCs w:val="18"/>
+          <w:lang w:val="en-US"/>
+        </w:rPr>
+      </w:pPr>
+      <w:r>
+        <w:rPr>
+          <w:rFonts w:ascii="Lucida Console" w:hAnsi="Lucida Console" w:cs="Lucida Console"/>
+          <w:sz w:val="18"/>
+          <w:szCs w:val="18"/>
+          <w:lang w:val="en-US"/>
+        </w:rPr>
+        <w:t xml:space="preserve">  master</w:t>
+      </w:r>
+    </w:p>
+    <w:p>
+      <w:pPr>
+        <w:autoSpaceDE w:val="0"/>
+        <w:autoSpaceDN w:val="0"/>
+        <w:adjustRightInd w:val="0"/>
+        <w:spacing w:after="0" w:line="240" w:lineRule="auto"/>
+        <w:rPr>
+          <w:rFonts w:ascii="Lucida Console" w:hAnsi="Lucida Console" w:cs="Lucida Console"/>
+          <w:color w:val="00BF00"/>
+          <w:sz w:val="18"/>
+          <w:szCs w:val="18"/>
+          <w:lang w:val="en-US"/>
+        </w:rPr>
+      </w:pPr>
+      <w:r>
+        <w:rPr>
+          <w:rFonts w:ascii="Lucida Console" w:hAnsi="Lucida Console" w:cs="Lucida Console"/>
+          <w:sz w:val="18"/>
+          <w:szCs w:val="18"/>
+          <w:lang w:val="en-US"/>
+        </w:rPr>
+        <w:t xml:space="preserve">* </w:t>
+      </w:r>
+      <w:r>
+        <w:rPr>
+          <w:rFonts w:ascii="Lucida Console" w:hAnsi="Lucida Console" w:cs="Lucida Console"/>
+          <w:color w:val="00BF00"/>
+          <w:sz w:val="18"/>
+          <w:szCs w:val="18"/>
+          <w:lang w:val="en-US"/>
+        </w:rPr>
+        <w:t>nextu</w:t>
+      </w:r>
+    </w:p>
+    <w:p>
+      <w:pPr>
+        <w:autoSpaceDE w:val="0"/>
+        <w:autoSpaceDN w:val="0"/>
+        <w:adjustRightInd w:val="0"/>
+        <w:spacing w:after="0" w:line="240" w:lineRule="auto"/>
+        <w:rPr>
+          <w:rFonts w:ascii="Lucida Console" w:hAnsi="Lucida Console" w:cs="Lucida Console"/>
+          <w:color w:val="00BF00"/>
+          <w:sz w:val="18"/>
+          <w:szCs w:val="18"/>
+          <w:lang w:val="en-US"/>
+        </w:rPr>
+      </w:pPr>
+    </w:p>
+    <w:p>
+      <w:pPr>
+        <w:autoSpaceDE w:val="0"/>
+        <w:autoSpaceDN w:val="0"/>
+        <w:adjustRightInd w:val="0"/>
+        <w:spacing w:after="0" w:line="240" w:lineRule="auto"/>
+        <w:rPr>
+          <w:rFonts w:ascii="Lucida Console" w:hAnsi="Lucida Console" w:cs="Lucida Console"/>
+          <w:color w:val="00BFBF"/>
+          <w:sz w:val="18"/>
+          <w:szCs w:val="18"/>
+          <w:lang w:val="en-US"/>
+        </w:rPr>
+      </w:pPr>
+      <w:r>
+        <w:rPr>
+          <w:rFonts w:ascii="Lucida Console" w:hAnsi="Lucida Console" w:cs="Lucida Console"/>
+          <w:color w:val="00BF00"/>
+          <w:sz w:val="18"/>
+          <w:szCs w:val="18"/>
+          <w:lang w:val="en-US"/>
+        </w:rPr>
+        <w:t xml:space="preserve">Lenovo@Lenovo-PC </w:t>
+      </w:r>
+      <w:r>
+        <w:rPr>
+          <w:rFonts w:ascii="Lucida Console" w:hAnsi="Lucida Console" w:cs="Lucida Console"/>
+          <w:color w:val="BF00BF"/>
+          <w:sz w:val="18"/>
+          <w:szCs w:val="18"/>
+          <w:lang w:val="en-US"/>
+        </w:rPr>
+        <w:t xml:space="preserve">MINGW64 </w:t>
+      </w:r>
+      <w:r>
+        <w:rPr>
+          <w:rFonts w:ascii="Lucida Console" w:hAnsi="Lucida Console" w:cs="Lucida Console"/>
+          <w:color w:val="BFBF00"/>
+          <w:sz w:val="18"/>
+          <w:szCs w:val="18"/>
+          <w:lang w:val="en-US"/>
+        </w:rPr>
+        <w:t>~/nextU/Proyecto_Final</w:t>
+      </w:r>
+      <w:r>
+        <w:rPr>
+          <w:rFonts w:ascii="Lucida Console" w:hAnsi="Lucida Console" w:cs="Lucida Console"/>
+          <w:color w:val="00BFBF"/>
+          <w:sz w:val="18"/>
+          <w:szCs w:val="18"/>
+          <w:lang w:val="en-US"/>
+        </w:rPr>
+        <w:t xml:space="preserve"> (nextu)</w:t>
+      </w:r>
+    </w:p>
+    <w:p>
+      <w:pPr>
+        <w:autoSpaceDE w:val="0"/>
+        <w:autoSpaceDN w:val="0"/>
+        <w:adjustRightInd w:val="0"/>
+        <w:spacing w:after="0" w:line="240" w:lineRule="auto"/>
+        <w:rPr>
+          <w:rFonts w:ascii="Lucida Console" w:hAnsi="Lucida Console" w:cs="Lucida Console"/>
+          <w:sz w:val="18"/>
+          <w:szCs w:val="18"/>
+          <w:lang w:val="en-US"/>
+        </w:rPr>
+      </w:pPr>
+      <w:r>
+        <w:rPr>
+          <w:rFonts w:ascii="Lucida Console" w:hAnsi="Lucida Console" w:cs="Lucida Console"/>
+          <w:sz w:val="18"/>
+          <w:szCs w:val="18"/>
+          <w:lang w:val="en-US"/>
+        </w:rPr>
+        <w:t>$ git push nextu nextu</w:t>
+      </w:r>
+    </w:p>
+    <w:p>
+      <w:pPr>
+        <w:autoSpaceDE w:val="0"/>
+        <w:autoSpaceDN w:val="0"/>
+        <w:adjustRightInd w:val="0"/>
+        <w:spacing w:after="0" w:line="240" w:lineRule="auto"/>
+        <w:rPr>
+          <w:rFonts w:ascii="Lucida Console" w:hAnsi="Lucida Console" w:cs="Lucida Console"/>
+          <w:sz w:val="18"/>
+          <w:szCs w:val="18"/>
+          <w:lang w:val="en-US"/>
+        </w:rPr>
+      </w:pPr>
+      <w:r>
+        <w:rPr>
+          <w:rFonts w:ascii="Lucida Console" w:hAnsi="Lucida Console" w:cs="Lucida Console"/>
+          <w:sz w:val="18"/>
+          <w:szCs w:val="18"/>
+          <w:lang w:val="en-US"/>
+        </w:rPr>
+        <w:t>Counting objects: 12, done.</w:t>
+      </w:r>
+    </w:p>
+    <w:p>
+      <w:pPr>
+        <w:autoSpaceDE w:val="0"/>
+        <w:autoSpaceDN w:val="0"/>
+        <w:adjustRightInd w:val="0"/>
+        <w:spacing w:after="0" w:line="240" w:lineRule="auto"/>
+        <w:rPr>
+          <w:rFonts w:ascii="Lucida Console" w:hAnsi="Lucida Console" w:cs="Lucida Console"/>
+          <w:sz w:val="18"/>
+          <w:szCs w:val="18"/>
+          <w:lang w:val="en-US"/>
+        </w:rPr>
+      </w:pPr>
+      <w:r>
+        <w:rPr>
+          <w:rFonts w:ascii="Lucida Console" w:hAnsi="Lucida Console" w:cs="Lucida Console"/>
+          <w:sz w:val="18"/>
+          <w:szCs w:val="18"/>
+          <w:lang w:val="en-US"/>
+        </w:rPr>
+        <w:t>Delta compression using up to 4 threads.</w:t>
+      </w:r>
+    </w:p>
+    <w:p>
+      <w:pPr>
+        <w:autoSpaceDE w:val="0"/>
+        <w:autoSpaceDN w:val="0"/>
+        <w:adjustRightInd w:val="0"/>
+        <w:spacing w:after="0" w:line="240" w:lineRule="auto"/>
+        <w:rPr>
+          <w:rFonts w:ascii="Lucida Console" w:hAnsi="Lucida Console" w:cs="Lucida Console"/>
+          <w:sz w:val="18"/>
+          <w:szCs w:val="18"/>
+          <w:lang w:val="en-US"/>
+        </w:rPr>
+      </w:pPr>
+      <w:r>
+        <w:rPr>
+          <w:rFonts w:ascii="Lucida Console" w:hAnsi="Lucida Console" w:cs="Lucida Console"/>
+          <w:sz w:val="18"/>
+          <w:szCs w:val="18"/>
+          <w:lang w:val="en-US"/>
+        </w:rPr>
+        <w:t>Compressing objects: 100% (10/10), done.</w:t>
+      </w:r>
+    </w:p>
+    <w:p>
+      <w:pPr>
+        <w:autoSpaceDE w:val="0"/>
+        <w:autoSpaceDN w:val="0"/>
+        <w:adjustRightInd w:val="0"/>
+        <w:spacing w:after="0" w:line="240" w:lineRule="auto"/>
+        <w:rPr>
+          <w:rFonts w:ascii="Lucida Console" w:hAnsi="Lucida Console" w:cs="Lucida Console"/>
+          <w:sz w:val="18"/>
+          <w:szCs w:val="18"/>
+          <w:lang w:val="en-US"/>
+        </w:rPr>
+      </w:pPr>
+      <w:r>
+        <w:rPr>
+          <w:rFonts w:ascii="Lucida Console" w:hAnsi="Lucida Console" w:cs="Lucida Console"/>
+          <w:sz w:val="18"/>
+          <w:szCs w:val="18"/>
+          <w:lang w:val="en-US"/>
+        </w:rPr>
+        <w:t>Writing objects: 100% (12/12), 2.64 KiB | 0 bytes/s, done.</w:t>
+      </w:r>
+    </w:p>
+    <w:p>
+      <w:pPr>
+        <w:autoSpaceDE w:val="0"/>
+        <w:autoSpaceDN w:val="0"/>
+        <w:adjustRightInd w:val="0"/>
+        <w:spacing w:after="0" w:line="240" w:lineRule="auto"/>
+        <w:rPr>
+          <w:rFonts w:ascii="Lucida Console" w:hAnsi="Lucida Console" w:cs="Lucida Console"/>
+          <w:sz w:val="18"/>
+          <w:szCs w:val="18"/>
+          <w:lang w:val="en-US"/>
+        </w:rPr>
+      </w:pPr>
+      <w:r>
+        <w:rPr>
+          <w:rFonts w:ascii="Lucida Console" w:hAnsi="Lucida Console" w:cs="Lucida Console"/>
+          <w:sz w:val="18"/>
+          <w:szCs w:val="18"/>
+          <w:lang w:val="en-US"/>
+        </w:rPr>
+        <w:t>Total 12 (delta 3), reused 0 (delta 0)</w:t>
+      </w:r>
+    </w:p>
+    <w:p>
+      <w:pPr>
+        <w:autoSpaceDE w:val="0"/>
+        <w:autoSpaceDN w:val="0"/>
+        <w:adjustRightInd w:val="0"/>
+        <w:spacing w:after="0" w:line="240" w:lineRule="auto"/>
+        <w:rPr>
+          <w:rFonts w:ascii="Lucida Console" w:hAnsi="Lucida Console" w:cs="Lucida Console"/>
+          <w:sz w:val="18"/>
+          <w:szCs w:val="18"/>
+          <w:lang w:val="en-US"/>
+        </w:rPr>
+      </w:pPr>
+      <w:r>
+        <w:rPr>
+          <w:rFonts w:ascii="Lucida Console" w:hAnsi="Lucida Console" w:cs="Lucida Console"/>
+          <w:sz w:val="18"/>
+          <w:szCs w:val="18"/>
+          <w:lang w:val="en-US"/>
+        </w:rPr>
+        <w:t>remote: Resolving deltas: 100% (3/3), done.</w:t>
+      </w:r>
+    </w:p>
+    <w:p>
+      <w:pPr>
+        <w:autoSpaceDE w:val="0"/>
+        <w:autoSpaceDN w:val="0"/>
+        <w:adjustRightInd w:val="0"/>
+        <w:spacing w:after="0" w:line="240" w:lineRule="auto"/>
+        <w:rPr>
+          <w:rFonts w:ascii="Lucida Console" w:hAnsi="Lucida Console" w:cs="Lucida Console"/>
+          <w:sz w:val="18"/>
+          <w:szCs w:val="18"/>
+          <w:lang w:val="en-US"/>
+        </w:rPr>
+      </w:pPr>
+      <w:r>
+        <w:rPr>
+          <w:rFonts w:ascii="Lucida Console" w:hAnsi="Lucida Console" w:cs="Lucida Console"/>
+          <w:sz w:val="18"/>
+          <w:szCs w:val="18"/>
+          <w:lang w:val="en-US"/>
+        </w:rPr>
+        <w:t>To https://github.com/marlonmunaya/nextU.git</w:t>
+      </w:r>
+    </w:p>
+    <w:p>
+      <w:pPr>
+        <w:autoSpaceDE w:val="0"/>
+        <w:autoSpaceDN w:val="0"/>
+        <w:adjustRightInd w:val="0"/>
+        <w:spacing w:after="0" w:line="240" w:lineRule="auto"/>
+        <w:rPr>
+          <w:rFonts w:ascii="Lucida Console" w:hAnsi="Lucida Console" w:cs="Lucida Console"/>
+          <w:sz w:val="18"/>
+          <w:szCs w:val="18"/>
+          <w:lang w:val="en-US"/>
+        </w:rPr>
+      </w:pPr>
+      <w:r>
+        <w:rPr>
+          <w:rFonts w:ascii="Lucida Console" w:hAnsi="Lucida Console" w:cs="Lucida Console"/>
+          <w:sz w:val="18"/>
+          <w:szCs w:val="18"/>
+          <w:lang w:val="en-US"/>
+        </w:rPr>
+        <w:t xml:space="preserve"> * [new branch]      nextu -&gt; nextu</w:t>
+      </w:r>
+    </w:p>
+    <w:p>
+      <w:pPr>
+        <w:autoSpaceDE w:val="0"/>
+        <w:autoSpaceDN w:val="0"/>
+        <w:adjustRightInd w:val="0"/>
+        <w:spacing w:after="0" w:line="240" w:lineRule="auto"/>
+        <w:rPr>
+          <w:rFonts w:ascii="Lucida Console" w:hAnsi="Lucida Console" w:cs="Lucida Console"/>
+          <w:sz w:val="18"/>
+          <w:szCs w:val="18"/>
+          <w:lang w:val="en-US"/>
+        </w:rPr>
+      </w:pPr>
+    </w:p>
+    <w:p>
+      <w:pPr>
+        <w:autoSpaceDE w:val="0"/>
+        <w:autoSpaceDN w:val="0"/>
+        <w:adjustRightInd w:val="0"/>
+        <w:spacing w:after="0" w:line="240" w:lineRule="auto"/>
+        <w:rPr>
+          <w:rFonts w:ascii="Lucida Console" w:hAnsi="Lucida Console" w:cs="Lucida Console"/>
+          <w:color w:val="00BFBF"/>
+          <w:sz w:val="18"/>
+          <w:szCs w:val="18"/>
+        </w:rPr>
+      </w:pPr>
+      <w:proofErr w:type="spellStart"/>
+      <w:r>
+        <w:rPr>
+          <w:rFonts w:ascii="Lucida Console" w:hAnsi="Lucida Console" w:cs="Lucida Console"/>
+          <w:color w:val="00BF00"/>
+          <w:sz w:val="18"/>
+          <w:szCs w:val="18"/>
+        </w:rPr>
+        <w:t>Lenovo@Lenovo-PC</w:t>
+      </w:r>
+      <w:proofErr w:type="spellEnd"/>
+      <w:r>
+        <w:rPr>
+          <w:rFonts w:ascii="Lucida Console" w:hAnsi="Lucida Console" w:cs="Lucida Console"/>
+          <w:color w:val="00BF00"/>
+          <w:sz w:val="18"/>
+          <w:szCs w:val="18"/>
+        </w:rPr>
+        <w:t xml:space="preserve"> </w:t>
+      </w:r>
+      <w:r>
+        <w:rPr>
+          <w:rFonts w:ascii="Lucida Console" w:hAnsi="Lucida Console" w:cs="Lucida Console"/>
+          <w:color w:val="BF00BF"/>
+          <w:sz w:val="18"/>
+          <w:szCs w:val="18"/>
+        </w:rPr>
+        <w:t xml:space="preserve">MINGW64 </w:t>
+      </w:r>
+      <w:r>
+        <w:rPr>
+          <w:rFonts w:ascii="Lucida Console" w:hAnsi="Lucida Console" w:cs="Lucida Console"/>
+          <w:color w:val="BFBF00"/>
+          <w:sz w:val="18"/>
+          <w:szCs w:val="18"/>
+        </w:rPr>
+        <w:t>~/</w:t>
+      </w:r>
+      <w:proofErr w:type="spellStart"/>
+      <w:r>
+        <w:rPr>
+          <w:rFonts w:ascii="Lucida Console" w:hAnsi="Lucida Console" w:cs="Lucida Console"/>
+          <w:color w:val="BFBF00"/>
+          <w:sz w:val="18"/>
+          <w:szCs w:val="18"/>
+        </w:rPr>
+        <w:t>nextU</w:t>
+      </w:r>
+      <w:proofErr w:type="spellEnd"/>
+      <w:r>
+        <w:rPr>
+          <w:rFonts w:ascii="Lucida Console" w:hAnsi="Lucida Console" w:cs="Lucida Console"/>
+          <w:color w:val="BFBF00"/>
+          <w:sz w:val="18"/>
+          <w:szCs w:val="18"/>
+        </w:rPr>
+        <w:t>/</w:t>
+      </w:r>
+      <w:proofErr w:type="spellStart"/>
+      <w:r>
+        <w:rPr>
+          <w:rFonts w:ascii="Lucida Console" w:hAnsi="Lucida Console" w:cs="Lucida Console"/>
+          <w:color w:val="BFBF00"/>
+          <w:sz w:val="18"/>
+          <w:szCs w:val="18"/>
+        </w:rPr>
+        <w:t>Proyecto_Final</w:t>
+      </w:r>
+      <w:proofErr w:type="spellEnd"/>
+      <w:r>
+        <w:rPr>
+          <w:rFonts w:ascii="Lucida Console" w:hAnsi="Lucida Console" w:cs="Lucida Console"/>
+          <w:color w:val="00BFBF"/>
+          <w:sz w:val="18"/>
+          <w:szCs w:val="18"/>
+        </w:rPr>
+        <w:t xml:space="preserve"> (</w:t>
+      </w:r>
+      <w:proofErr w:type="spellStart"/>
+      <w:r>
+        <w:rPr>
+          <w:rFonts w:ascii="Lucida Console" w:hAnsi="Lucida Console" w:cs="Lucida Console"/>
+          <w:color w:val="00BFBF"/>
+          <w:sz w:val="18"/>
+          <w:szCs w:val="18"/>
+        </w:rPr>
+        <w:t>nextu</w:t>
+      </w:r>
+      <w:proofErr w:type="spellEnd"/>
+      <w:r>
+        <w:rPr>
+          <w:rFonts w:ascii="Lucida Console" w:hAnsi="Lucida Console" w:cs="Lucida Console"/>
+          <w:color w:val="00BFBF"/>
+          <w:sz w:val="18"/>
+          <w:szCs w:val="18"/>
+        </w:rPr>
+        <w:t>)</w:t>
+      </w:r>
+    </w:p>
+    <w:p>
+      <w:pPr>
+        <w:autoSpaceDE w:val="0"/>
+        <w:autoSpaceDN w:val="0"/>
+        <w:adjustRightInd w:val="0"/>
+        <w:spacing w:after="0" w:line="240" w:lineRule="auto"/>
+        <w:rPr>
+          <w:rFonts w:ascii="Lucida Console" w:hAnsi="Lucida Console" w:cs="Lucida Console"/>
+          <w:sz w:val="18"/>
+          <w:szCs w:val="18"/>
+        </w:rPr>
+      </w:pPr>
+      <w:r>
+        <w:rPr>
+          <w:rFonts w:ascii="Lucida Console" w:hAnsi="Lucida Console" w:cs="Lucida Console"/>
+          <w:sz w:val="18"/>
+          <w:szCs w:val="18"/>
+        </w:rPr>
+        <w:t>$</w:t>
+      </w:r>
+    </w:p>
+    <w:p>
+      <w:pPr>
+        <w:rPr>
+          <w:u w:val="single"/>
+        </w:rPr>
+      </w:pPr>
       <w:bookmarkStart w:id="0" w:name="_GoBack"/>
       <w:bookmarkEnd w:id="0"/>
     </w:p>

</xml_diff>

<commit_message>
comando para borrar .git
</commit_message>
<xml_diff>
--- a/git.docx
+++ b/git.docx
@@ -8,6 +8,12 @@
           <w:b/>
         </w:rPr>
       </w:pPr>
+      <w:r>
+        <w:rPr>
+          <w:b/>
+        </w:rPr>
+        <w:t xml:space="preserve"> </w:t>
+      </w:r>
       <w:proofErr w:type="spellStart"/>
       <w:r>
         <w:rPr>
@@ -10028,50 +10034,75 @@
           <w:rFonts w:ascii="Lucida Console" w:hAnsi="Lucida Console" w:cs="Lucida Console"/>
           <w:sz w:val="18"/>
           <w:szCs w:val="18"/>
-          <w:lang w:val="en-US"/>
-        </w:rPr>
-      </w:pPr>
-      <w:r>
-        <w:rPr>
-          <w:rFonts w:ascii="Lucida Console" w:hAnsi="Lucida Console" w:cs="Lucida Console"/>
-          <w:sz w:val="18"/>
-          <w:szCs w:val="18"/>
-          <w:lang w:val="en-US"/>
+        </w:rPr>
+      </w:pPr>
+      <w:r>
+        <w:rPr>
+          <w:rFonts w:ascii="Lucida Console" w:hAnsi="Lucida Console" w:cs="Lucida Console"/>
+          <w:sz w:val="18"/>
+          <w:szCs w:val="18"/>
         </w:rPr>
         <w:t xml:space="preserve">$ </w:t>
       </w:r>
+      <w:proofErr w:type="spellStart"/>
       <w:proofErr w:type="gramStart"/>
       <w:r>
         <w:rPr>
           <w:rFonts w:ascii="Lucida Console" w:hAnsi="Lucida Console" w:cs="Lucida Console"/>
           <w:sz w:val="18"/>
           <w:szCs w:val="18"/>
-          <w:lang w:val="en-US"/>
         </w:rPr>
         <w:t>git</w:t>
       </w:r>
+      <w:proofErr w:type="spellEnd"/>
       <w:proofErr w:type="gramEnd"/>
       <w:r>
         <w:rPr>
           <w:rFonts w:ascii="Lucida Console" w:hAnsi="Lucida Console" w:cs="Lucida Console"/>
           <w:sz w:val="18"/>
           <w:szCs w:val="18"/>
-          <w:lang w:val="en-US"/>
-        </w:rPr>
-        <w:t xml:space="preserve"> branch nextu</w:t>
-      </w:r>
-    </w:p>
-    <w:p>
-      <w:pPr>
-        <w:autoSpaceDE w:val="0"/>
-        <w:autoSpaceDN w:val="0"/>
-        <w:adjustRightInd w:val="0"/>
-        <w:spacing w:after="0" w:line="240" w:lineRule="auto"/>
-        <w:rPr>
-          <w:rFonts w:ascii="Lucida Console" w:hAnsi="Lucida Console" w:cs="Lucida Console"/>
-          <w:sz w:val="18"/>
-          <w:szCs w:val="18"/>
-          <w:lang w:val="en-US"/>
+        </w:rPr>
+        <w:t xml:space="preserve"> </w:t>
+      </w:r>
+      <w:proofErr w:type="spellStart"/>
+      <w:r>
+        <w:rPr>
+          <w:rFonts w:ascii="Lucida Console" w:hAnsi="Lucida Console" w:cs="Lucida Console"/>
+          <w:sz w:val="18"/>
+          <w:szCs w:val="18"/>
+        </w:rPr>
+        <w:t>branch</w:t>
+      </w:r>
+      <w:proofErr w:type="spellEnd"/>
+      <w:r>
+        <w:rPr>
+          <w:rFonts w:ascii="Lucida Console" w:hAnsi="Lucida Console" w:cs="Lucida Console"/>
+          <w:sz w:val="18"/>
+          <w:szCs w:val="18"/>
+        </w:rPr>
+        <w:t xml:space="preserve"> </w:t>
+      </w:r>
+      <w:proofErr w:type="spellStart"/>
+      <w:r>
+        <w:rPr>
+          <w:rFonts w:ascii="Lucida Console" w:hAnsi="Lucida Console" w:cs="Lucida Console"/>
+          <w:sz w:val="18"/>
+          <w:szCs w:val="18"/>
+        </w:rPr>
+        <w:t>nextu</w:t>
+      </w:r>
+      <w:proofErr w:type="spellEnd"/>
+    </w:p>
+    <w:p>
+      <w:pPr>
+        <w:autoSpaceDE w:val="0"/>
+        <w:autoSpaceDN w:val="0"/>
+        <w:adjustRightInd w:val="0"/>
+        <w:spacing w:after="0" w:line="240" w:lineRule="auto"/>
+        <w:rPr>
+          <w:rFonts w:ascii="Lucida Console" w:hAnsi="Lucida Console" w:cs="Lucida Console"/>
+          <w:sz w:val="18"/>
+          <w:szCs w:val="18"/>
         </w:rPr>
       </w:pPr>
     </w:p>
@@ -10086,15 +10117,616 @@
           <w:color w:val="00BFBF"/>
           <w:sz w:val="18"/>
           <w:szCs w:val="18"/>
-          <w:lang w:val="en-US"/>
-        </w:rPr>
-      </w:pPr>
+        </w:rPr>
+      </w:pPr>
+      <w:proofErr w:type="spellStart"/>
       <w:r>
         <w:rPr>
           <w:rFonts w:ascii="Lucida Console" w:hAnsi="Lucida Console" w:cs="Lucida Console"/>
           <w:color w:val="00BF00"/>
           <w:sz w:val="18"/>
           <w:szCs w:val="18"/>
+        </w:rPr>
+        <w:t>Lenovo@Lenovo-PC</w:t>
+      </w:r>
+      <w:proofErr w:type="spellEnd"/>
+      <w:r>
+        <w:rPr>
+          <w:rFonts w:ascii="Lucida Console" w:hAnsi="Lucida Console" w:cs="Lucida Console"/>
+          <w:color w:val="00BF00"/>
+          <w:sz w:val="18"/>
+          <w:szCs w:val="18"/>
+        </w:rPr>
+        <w:t xml:space="preserve"> </w:t>
+      </w:r>
+      <w:r>
+        <w:rPr>
+          <w:rFonts w:ascii="Lucida Console" w:hAnsi="Lucida Console" w:cs="Lucida Console"/>
+          <w:color w:val="BF00BF"/>
+          <w:sz w:val="18"/>
+          <w:szCs w:val="18"/>
+        </w:rPr>
+        <w:t xml:space="preserve">MINGW64 </w:t>
+      </w:r>
+      <w:r>
+        <w:rPr>
+          <w:rFonts w:ascii="Lucida Console" w:hAnsi="Lucida Console" w:cs="Lucida Console"/>
+          <w:color w:val="BFBF00"/>
+          <w:sz w:val="18"/>
+          <w:szCs w:val="18"/>
+        </w:rPr>
+        <w:t>~/</w:t>
+      </w:r>
+      <w:proofErr w:type="spellStart"/>
+      <w:r>
+        <w:rPr>
+          <w:rFonts w:ascii="Lucida Console" w:hAnsi="Lucida Console" w:cs="Lucida Console"/>
+          <w:color w:val="BFBF00"/>
+          <w:sz w:val="18"/>
+          <w:szCs w:val="18"/>
+        </w:rPr>
+        <w:t>nextU</w:t>
+      </w:r>
+      <w:proofErr w:type="spellEnd"/>
+      <w:r>
+        <w:rPr>
+          <w:rFonts w:ascii="Lucida Console" w:hAnsi="Lucida Console" w:cs="Lucida Console"/>
+          <w:color w:val="BFBF00"/>
+          <w:sz w:val="18"/>
+          <w:szCs w:val="18"/>
+        </w:rPr>
+        <w:t>/</w:t>
+      </w:r>
+      <w:proofErr w:type="spellStart"/>
+      <w:r>
+        <w:rPr>
+          <w:rFonts w:ascii="Lucida Console" w:hAnsi="Lucida Console" w:cs="Lucida Console"/>
+          <w:color w:val="BFBF00"/>
+          <w:sz w:val="18"/>
+          <w:szCs w:val="18"/>
+        </w:rPr>
+        <w:t>Proyecto_Final</w:t>
+      </w:r>
+      <w:proofErr w:type="spellEnd"/>
+      <w:r>
+        <w:rPr>
+          <w:rFonts w:ascii="Lucida Console" w:hAnsi="Lucida Console" w:cs="Lucida Console"/>
+          <w:color w:val="00BFBF"/>
+          <w:sz w:val="18"/>
+          <w:szCs w:val="18"/>
+        </w:rPr>
+        <w:t xml:space="preserve"> (master)</w:t>
+      </w:r>
+    </w:p>
+    <w:p>
+      <w:pPr>
+        <w:autoSpaceDE w:val="0"/>
+        <w:autoSpaceDN w:val="0"/>
+        <w:adjustRightInd w:val="0"/>
+        <w:spacing w:after="0" w:line="240" w:lineRule="auto"/>
+        <w:rPr>
+          <w:rFonts w:ascii="Lucida Console" w:hAnsi="Lucida Console" w:cs="Lucida Console"/>
+          <w:sz w:val="18"/>
+          <w:szCs w:val="18"/>
+        </w:rPr>
+      </w:pPr>
+      <w:r>
+        <w:rPr>
+          <w:rFonts w:ascii="Lucida Console" w:hAnsi="Lucida Console" w:cs="Lucida Console"/>
+          <w:sz w:val="18"/>
+          <w:szCs w:val="18"/>
+        </w:rPr>
+        <w:t xml:space="preserve">$ </w:t>
+      </w:r>
+      <w:proofErr w:type="spellStart"/>
+      <w:proofErr w:type="gramStart"/>
+      <w:r>
+        <w:rPr>
+          <w:rFonts w:ascii="Lucida Console" w:hAnsi="Lucida Console" w:cs="Lucida Console"/>
+          <w:sz w:val="18"/>
+          <w:szCs w:val="18"/>
+        </w:rPr>
+        <w:t>git</w:t>
+      </w:r>
+      <w:proofErr w:type="spellEnd"/>
+      <w:proofErr w:type="gramEnd"/>
+      <w:r>
+        <w:rPr>
+          <w:rFonts w:ascii="Lucida Console" w:hAnsi="Lucida Console" w:cs="Lucida Console"/>
+          <w:sz w:val="18"/>
+          <w:szCs w:val="18"/>
+        </w:rPr>
+        <w:t xml:space="preserve"> </w:t>
+      </w:r>
+      <w:proofErr w:type="spellStart"/>
+      <w:r>
+        <w:rPr>
+          <w:rFonts w:ascii="Lucida Console" w:hAnsi="Lucida Console" w:cs="Lucida Console"/>
+          <w:sz w:val="18"/>
+          <w:szCs w:val="18"/>
+        </w:rPr>
+        <w:t>branch</w:t>
+      </w:r>
+      <w:proofErr w:type="spellEnd"/>
+    </w:p>
+    <w:p>
+      <w:pPr>
+        <w:autoSpaceDE w:val="0"/>
+        <w:autoSpaceDN w:val="0"/>
+        <w:adjustRightInd w:val="0"/>
+        <w:spacing w:after="0" w:line="240" w:lineRule="auto"/>
+        <w:rPr>
+          <w:rFonts w:ascii="Lucida Console" w:hAnsi="Lucida Console" w:cs="Lucida Console"/>
+          <w:color w:val="00BF00"/>
+          <w:sz w:val="18"/>
+          <w:szCs w:val="18"/>
+        </w:rPr>
+      </w:pPr>
+      <w:r>
+        <w:rPr>
+          <w:rFonts w:ascii="Lucida Console" w:hAnsi="Lucida Console" w:cs="Lucida Console"/>
+          <w:sz w:val="18"/>
+          <w:szCs w:val="18"/>
+        </w:rPr>
+        <w:t xml:space="preserve">* </w:t>
+      </w:r>
+      <w:proofErr w:type="gramStart"/>
+      <w:r>
+        <w:rPr>
+          <w:rFonts w:ascii="Lucida Console" w:hAnsi="Lucida Console" w:cs="Lucida Console"/>
+          <w:color w:val="00BF00"/>
+          <w:sz w:val="18"/>
+          <w:szCs w:val="18"/>
+        </w:rPr>
+        <w:t>master</w:t>
+      </w:r>
+      <w:proofErr w:type="gramEnd"/>
+    </w:p>
+    <w:p>
+      <w:pPr>
+        <w:autoSpaceDE w:val="0"/>
+        <w:autoSpaceDN w:val="0"/>
+        <w:adjustRightInd w:val="0"/>
+        <w:spacing w:after="0" w:line="240" w:lineRule="auto"/>
+        <w:rPr>
+          <w:rFonts w:ascii="Lucida Console" w:hAnsi="Lucida Console" w:cs="Lucida Console"/>
+          <w:sz w:val="18"/>
+          <w:szCs w:val="18"/>
+        </w:rPr>
+      </w:pPr>
+      <w:r>
+        <w:rPr>
+          <w:rFonts w:ascii="Lucida Console" w:hAnsi="Lucida Console" w:cs="Lucida Console"/>
+          <w:sz w:val="18"/>
+          <w:szCs w:val="18"/>
+        </w:rPr>
+        <w:t xml:space="preserve">  </w:t>
+      </w:r>
+      <w:proofErr w:type="spellStart"/>
+      <w:proofErr w:type="gramStart"/>
+      <w:r>
+        <w:rPr>
+          <w:rFonts w:ascii="Lucida Console" w:hAnsi="Lucida Console" w:cs="Lucida Console"/>
+          <w:sz w:val="18"/>
+          <w:szCs w:val="18"/>
+        </w:rPr>
+        <w:t>nextu</w:t>
+      </w:r>
+      <w:proofErr w:type="spellEnd"/>
+      <w:proofErr w:type="gramEnd"/>
+    </w:p>
+    <w:p>
+      <w:pPr>
+        <w:autoSpaceDE w:val="0"/>
+        <w:autoSpaceDN w:val="0"/>
+        <w:adjustRightInd w:val="0"/>
+        <w:spacing w:after="0" w:line="240" w:lineRule="auto"/>
+        <w:rPr>
+          <w:rFonts w:ascii="Lucida Console" w:hAnsi="Lucida Console" w:cs="Lucida Console"/>
+          <w:sz w:val="18"/>
+          <w:szCs w:val="18"/>
+        </w:rPr>
+      </w:pPr>
+    </w:p>
+    <w:p>
+      <w:pPr>
+        <w:autoSpaceDE w:val="0"/>
+        <w:autoSpaceDN w:val="0"/>
+        <w:adjustRightInd w:val="0"/>
+        <w:spacing w:after="0" w:line="240" w:lineRule="auto"/>
+        <w:rPr>
+          <w:rFonts w:ascii="Lucida Console" w:hAnsi="Lucida Console" w:cs="Lucida Console"/>
+          <w:color w:val="00BFBF"/>
+          <w:sz w:val="18"/>
+          <w:szCs w:val="18"/>
+        </w:rPr>
+      </w:pPr>
+      <w:proofErr w:type="spellStart"/>
+      <w:r>
+        <w:rPr>
+          <w:rFonts w:ascii="Lucida Console" w:hAnsi="Lucida Console" w:cs="Lucida Console"/>
+          <w:color w:val="00BF00"/>
+          <w:sz w:val="18"/>
+          <w:szCs w:val="18"/>
+        </w:rPr>
+        <w:t>Lenovo@Lenovo-PC</w:t>
+      </w:r>
+      <w:proofErr w:type="spellEnd"/>
+      <w:r>
+        <w:rPr>
+          <w:rFonts w:ascii="Lucida Console" w:hAnsi="Lucida Console" w:cs="Lucida Console"/>
+          <w:color w:val="00BF00"/>
+          <w:sz w:val="18"/>
+          <w:szCs w:val="18"/>
+        </w:rPr>
+        <w:t xml:space="preserve"> </w:t>
+      </w:r>
+      <w:r>
+        <w:rPr>
+          <w:rFonts w:ascii="Lucida Console" w:hAnsi="Lucida Console" w:cs="Lucida Console"/>
+          <w:color w:val="BF00BF"/>
+          <w:sz w:val="18"/>
+          <w:szCs w:val="18"/>
+        </w:rPr>
+        <w:t xml:space="preserve">MINGW64 </w:t>
+      </w:r>
+      <w:r>
+        <w:rPr>
+          <w:rFonts w:ascii="Lucida Console" w:hAnsi="Lucida Console" w:cs="Lucida Console"/>
+          <w:color w:val="BFBF00"/>
+          <w:sz w:val="18"/>
+          <w:szCs w:val="18"/>
+        </w:rPr>
+        <w:t>~/</w:t>
+      </w:r>
+      <w:proofErr w:type="spellStart"/>
+      <w:r>
+        <w:rPr>
+          <w:rFonts w:ascii="Lucida Console" w:hAnsi="Lucida Console" w:cs="Lucida Console"/>
+          <w:color w:val="BFBF00"/>
+          <w:sz w:val="18"/>
+          <w:szCs w:val="18"/>
+        </w:rPr>
+        <w:t>nextU</w:t>
+      </w:r>
+      <w:proofErr w:type="spellEnd"/>
+      <w:r>
+        <w:rPr>
+          <w:rFonts w:ascii="Lucida Console" w:hAnsi="Lucida Console" w:cs="Lucida Console"/>
+          <w:color w:val="BFBF00"/>
+          <w:sz w:val="18"/>
+          <w:szCs w:val="18"/>
+        </w:rPr>
+        <w:t>/</w:t>
+      </w:r>
+      <w:proofErr w:type="spellStart"/>
+      <w:r>
+        <w:rPr>
+          <w:rFonts w:ascii="Lucida Console" w:hAnsi="Lucida Console" w:cs="Lucida Console"/>
+          <w:color w:val="BFBF00"/>
+          <w:sz w:val="18"/>
+          <w:szCs w:val="18"/>
+        </w:rPr>
+        <w:t>Proyecto_Final</w:t>
+      </w:r>
+      <w:proofErr w:type="spellEnd"/>
+      <w:r>
+        <w:rPr>
+          <w:rFonts w:ascii="Lucida Console" w:hAnsi="Lucida Console" w:cs="Lucida Console"/>
+          <w:color w:val="00BFBF"/>
+          <w:sz w:val="18"/>
+          <w:szCs w:val="18"/>
+        </w:rPr>
+        <w:t xml:space="preserve"> (master)</w:t>
+      </w:r>
+    </w:p>
+    <w:p>
+      <w:pPr>
+        <w:autoSpaceDE w:val="0"/>
+        <w:autoSpaceDN w:val="0"/>
+        <w:adjustRightInd w:val="0"/>
+        <w:spacing w:after="0" w:line="240" w:lineRule="auto"/>
+        <w:rPr>
+          <w:rFonts w:ascii="Lucida Console" w:hAnsi="Lucida Console" w:cs="Lucida Console"/>
+          <w:sz w:val="18"/>
+          <w:szCs w:val="18"/>
+          <w:lang w:val="en-US"/>
+        </w:rPr>
+      </w:pPr>
+      <w:r>
+        <w:rPr>
+          <w:rFonts w:ascii="Lucida Console" w:hAnsi="Lucida Console" w:cs="Lucida Console"/>
+          <w:sz w:val="18"/>
+          <w:szCs w:val="18"/>
+          <w:lang w:val="en-US"/>
+        </w:rPr>
+        <w:t xml:space="preserve">$ </w:t>
+      </w:r>
+      <w:proofErr w:type="gramStart"/>
+      <w:r>
+        <w:rPr>
+          <w:rFonts w:ascii="Lucida Console" w:hAnsi="Lucida Console" w:cs="Lucida Console"/>
+          <w:sz w:val="18"/>
+          <w:szCs w:val="18"/>
+          <w:lang w:val="en-US"/>
+        </w:rPr>
+        <w:t>git</w:t>
+      </w:r>
+      <w:proofErr w:type="gramEnd"/>
+      <w:r>
+        <w:rPr>
+          <w:rFonts w:ascii="Lucida Console" w:hAnsi="Lucida Console" w:cs="Lucida Console"/>
+          <w:sz w:val="18"/>
+          <w:szCs w:val="18"/>
+          <w:lang w:val="en-US"/>
+        </w:rPr>
+        <w:t xml:space="preserve"> checkout nextu</w:t>
+      </w:r>
+    </w:p>
+    <w:p>
+      <w:pPr>
+        <w:autoSpaceDE w:val="0"/>
+        <w:autoSpaceDN w:val="0"/>
+        <w:adjustRightInd w:val="0"/>
+        <w:spacing w:after="0" w:line="240" w:lineRule="auto"/>
+        <w:rPr>
+          <w:rFonts w:ascii="Lucida Console" w:hAnsi="Lucida Console" w:cs="Lucida Console"/>
+          <w:sz w:val="18"/>
+          <w:szCs w:val="18"/>
+          <w:lang w:val="en-US"/>
+        </w:rPr>
+      </w:pPr>
+      <w:r>
+        <w:rPr>
+          <w:rFonts w:ascii="Lucida Console" w:hAnsi="Lucida Console" w:cs="Lucida Console"/>
+          <w:sz w:val="18"/>
+          <w:szCs w:val="18"/>
+          <w:lang w:val="en-US"/>
+        </w:rPr>
+        <w:t>Switched to branch 'nextu'</w:t>
+      </w:r>
+    </w:p>
+    <w:p>
+      <w:pPr>
+        <w:autoSpaceDE w:val="0"/>
+        <w:autoSpaceDN w:val="0"/>
+        <w:adjustRightInd w:val="0"/>
+        <w:spacing w:after="0" w:line="240" w:lineRule="auto"/>
+        <w:rPr>
+          <w:rFonts w:ascii="Lucida Console" w:hAnsi="Lucida Console" w:cs="Lucida Console"/>
+          <w:sz w:val="18"/>
+          <w:szCs w:val="18"/>
+          <w:lang w:val="en-US"/>
+        </w:rPr>
+      </w:pPr>
+    </w:p>
+    <w:p>
+      <w:pPr>
+        <w:autoSpaceDE w:val="0"/>
+        <w:autoSpaceDN w:val="0"/>
+        <w:adjustRightInd w:val="0"/>
+        <w:spacing w:after="0" w:line="240" w:lineRule="auto"/>
+        <w:rPr>
+          <w:rFonts w:ascii="Lucida Console" w:hAnsi="Lucida Console" w:cs="Lucida Console"/>
+          <w:color w:val="00BFBF"/>
+          <w:sz w:val="18"/>
+          <w:szCs w:val="18"/>
+        </w:rPr>
+      </w:pPr>
+      <w:proofErr w:type="spellStart"/>
+      <w:r>
+        <w:rPr>
+          <w:rFonts w:ascii="Lucida Console" w:hAnsi="Lucida Console" w:cs="Lucida Console"/>
+          <w:color w:val="00BF00"/>
+          <w:sz w:val="18"/>
+          <w:szCs w:val="18"/>
+        </w:rPr>
+        <w:t>Lenovo@Lenovo-PC</w:t>
+      </w:r>
+      <w:proofErr w:type="spellEnd"/>
+      <w:r>
+        <w:rPr>
+          <w:rFonts w:ascii="Lucida Console" w:hAnsi="Lucida Console" w:cs="Lucida Console"/>
+          <w:color w:val="00BF00"/>
+          <w:sz w:val="18"/>
+          <w:szCs w:val="18"/>
+        </w:rPr>
+        <w:t xml:space="preserve"> </w:t>
+      </w:r>
+      <w:r>
+        <w:rPr>
+          <w:rFonts w:ascii="Lucida Console" w:hAnsi="Lucida Console" w:cs="Lucida Console"/>
+          <w:color w:val="BF00BF"/>
+          <w:sz w:val="18"/>
+          <w:szCs w:val="18"/>
+        </w:rPr>
+        <w:t xml:space="preserve">MINGW64 </w:t>
+      </w:r>
+      <w:r>
+        <w:rPr>
+          <w:rFonts w:ascii="Lucida Console" w:hAnsi="Lucida Console" w:cs="Lucida Console"/>
+          <w:color w:val="BFBF00"/>
+          <w:sz w:val="18"/>
+          <w:szCs w:val="18"/>
+        </w:rPr>
+        <w:t>~/</w:t>
+      </w:r>
+      <w:proofErr w:type="spellStart"/>
+      <w:r>
+        <w:rPr>
+          <w:rFonts w:ascii="Lucida Console" w:hAnsi="Lucida Console" w:cs="Lucida Console"/>
+          <w:color w:val="BFBF00"/>
+          <w:sz w:val="18"/>
+          <w:szCs w:val="18"/>
+        </w:rPr>
+        <w:t>nextU</w:t>
+      </w:r>
+      <w:proofErr w:type="spellEnd"/>
+      <w:r>
+        <w:rPr>
+          <w:rFonts w:ascii="Lucida Console" w:hAnsi="Lucida Console" w:cs="Lucida Console"/>
+          <w:color w:val="BFBF00"/>
+          <w:sz w:val="18"/>
+          <w:szCs w:val="18"/>
+        </w:rPr>
+        <w:t>/</w:t>
+      </w:r>
+      <w:proofErr w:type="spellStart"/>
+      <w:r>
+        <w:rPr>
+          <w:rFonts w:ascii="Lucida Console" w:hAnsi="Lucida Console" w:cs="Lucida Console"/>
+          <w:color w:val="BFBF00"/>
+          <w:sz w:val="18"/>
+          <w:szCs w:val="18"/>
+        </w:rPr>
+        <w:t>Proyecto_Final</w:t>
+      </w:r>
+      <w:proofErr w:type="spellEnd"/>
+      <w:r>
+        <w:rPr>
+          <w:rFonts w:ascii="Lucida Console" w:hAnsi="Lucida Console" w:cs="Lucida Console"/>
+          <w:color w:val="00BFBF"/>
+          <w:sz w:val="18"/>
+          <w:szCs w:val="18"/>
+        </w:rPr>
+        <w:t xml:space="preserve"> (</w:t>
+      </w:r>
+      <w:proofErr w:type="spellStart"/>
+      <w:r>
+        <w:rPr>
+          <w:rFonts w:ascii="Lucida Console" w:hAnsi="Lucida Console" w:cs="Lucida Console"/>
+          <w:color w:val="00BFBF"/>
+          <w:sz w:val="18"/>
+          <w:szCs w:val="18"/>
+        </w:rPr>
+        <w:t>nextu</w:t>
+      </w:r>
+      <w:proofErr w:type="spellEnd"/>
+      <w:r>
+        <w:rPr>
+          <w:rFonts w:ascii="Lucida Console" w:hAnsi="Lucida Console" w:cs="Lucida Console"/>
+          <w:color w:val="00BFBF"/>
+          <w:sz w:val="18"/>
+          <w:szCs w:val="18"/>
+        </w:rPr>
+        <w:t>)</w:t>
+      </w:r>
+    </w:p>
+    <w:p>
+      <w:pPr>
+        <w:autoSpaceDE w:val="0"/>
+        <w:autoSpaceDN w:val="0"/>
+        <w:adjustRightInd w:val="0"/>
+        <w:spacing w:after="0" w:line="240" w:lineRule="auto"/>
+        <w:rPr>
+          <w:rFonts w:ascii="Lucida Console" w:hAnsi="Lucida Console" w:cs="Lucida Console"/>
+          <w:sz w:val="18"/>
+          <w:szCs w:val="18"/>
+          <w:lang w:val="en-US"/>
+        </w:rPr>
+      </w:pPr>
+      <w:r>
+        <w:rPr>
+          <w:rFonts w:ascii="Lucida Console" w:hAnsi="Lucida Console" w:cs="Lucida Console"/>
+          <w:sz w:val="18"/>
+          <w:szCs w:val="18"/>
+          <w:lang w:val="en-US"/>
+        </w:rPr>
+        <w:t>$ git branch</w:t>
+      </w:r>
+    </w:p>
+    <w:p>
+      <w:pPr>
+        <w:autoSpaceDE w:val="0"/>
+        <w:autoSpaceDN w:val="0"/>
+        <w:adjustRightInd w:val="0"/>
+        <w:spacing w:after="0" w:line="240" w:lineRule="auto"/>
+        <w:rPr>
+          <w:rFonts w:ascii="Lucida Console" w:hAnsi="Lucida Console" w:cs="Lucida Console"/>
+          <w:sz w:val="18"/>
+          <w:szCs w:val="18"/>
+          <w:lang w:val="en-US"/>
+        </w:rPr>
+      </w:pPr>
+      <w:r>
+        <w:rPr>
+          <w:rFonts w:ascii="Lucida Console" w:hAnsi="Lucida Console" w:cs="Lucida Console"/>
+          <w:sz w:val="18"/>
+          <w:szCs w:val="18"/>
+          <w:lang w:val="en-US"/>
+        </w:rPr>
+        <w:t xml:space="preserve">  master</w:t>
+      </w:r>
+    </w:p>
+    <w:p>
+      <w:pPr>
+        <w:autoSpaceDE w:val="0"/>
+        <w:autoSpaceDN w:val="0"/>
+        <w:adjustRightInd w:val="0"/>
+        <w:spacing w:after="0" w:line="240" w:lineRule="auto"/>
+        <w:rPr>
+          <w:rFonts w:ascii="Lucida Console" w:hAnsi="Lucida Console" w:cs="Lucida Console"/>
+          <w:color w:val="00BF00"/>
+          <w:sz w:val="18"/>
+          <w:szCs w:val="18"/>
+          <w:lang w:val="en-US"/>
+        </w:rPr>
+      </w:pPr>
+      <w:r>
+        <w:rPr>
+          <w:rFonts w:ascii="Lucida Console" w:hAnsi="Lucida Console" w:cs="Lucida Console"/>
+          <w:sz w:val="18"/>
+          <w:szCs w:val="18"/>
+          <w:lang w:val="en-US"/>
+        </w:rPr>
+        <w:t xml:space="preserve">* </w:t>
+      </w:r>
+      <w:r>
+        <w:rPr>
+          <w:rFonts w:ascii="Lucida Console" w:hAnsi="Lucida Console" w:cs="Lucida Console"/>
+          <w:color w:val="00BF00"/>
+          <w:sz w:val="18"/>
+          <w:szCs w:val="18"/>
+          <w:lang w:val="en-US"/>
+        </w:rPr>
+        <w:t>nextu</w:t>
+      </w:r>
+    </w:p>
+    <w:p>
+      <w:pPr>
+        <w:autoSpaceDE w:val="0"/>
+        <w:autoSpaceDN w:val="0"/>
+        <w:adjustRightInd w:val="0"/>
+        <w:spacing w:after="0" w:line="240" w:lineRule="auto"/>
+        <w:rPr>
+          <w:rFonts w:ascii="Lucida Console" w:hAnsi="Lucida Console" w:cs="Lucida Console"/>
+          <w:color w:val="00BF00"/>
+          <w:sz w:val="18"/>
+          <w:szCs w:val="18"/>
+          <w:lang w:val="en-US"/>
+        </w:rPr>
+      </w:pPr>
+    </w:p>
+    <w:p>
+      <w:pPr>
+        <w:autoSpaceDE w:val="0"/>
+        <w:autoSpaceDN w:val="0"/>
+        <w:adjustRightInd w:val="0"/>
+        <w:spacing w:after="0" w:line="240" w:lineRule="auto"/>
+        <w:rPr>
+          <w:rFonts w:ascii="Lucida Console" w:hAnsi="Lucida Console" w:cs="Lucida Console"/>
+          <w:color w:val="00BFBF"/>
+          <w:sz w:val="18"/>
+          <w:szCs w:val="18"/>
+          <w:lang w:val="en-US"/>
+        </w:rPr>
+      </w:pPr>
+      <w:r>
+        <w:rPr>
+          <w:rFonts w:ascii="Lucida Console" w:hAnsi="Lucida Console" w:cs="Lucida Console"/>
+          <w:color w:val="00BF00"/>
+          <w:sz w:val="18"/>
+          <w:szCs w:val="18"/>
           <w:lang w:val="en-US"/>
         </w:rPr>
         <w:t xml:space="preserve">Lenovo@Lenovo-PC </w:t>
@@ -10127,929 +10759,398 @@
           <w:szCs w:val="18"/>
           <w:lang w:val="en-US"/>
         </w:rPr>
-        <w:t xml:space="preserve"> (master)</w:t>
-      </w:r>
-    </w:p>
-    <w:p>
-      <w:pPr>
-        <w:autoSpaceDE w:val="0"/>
-        <w:autoSpaceDN w:val="0"/>
-        <w:adjustRightInd w:val="0"/>
-        <w:spacing w:after="0" w:line="240" w:lineRule="auto"/>
-        <w:rPr>
-          <w:rFonts w:ascii="Lucida Console" w:hAnsi="Lucida Console" w:cs="Lucida Console"/>
-          <w:sz w:val="18"/>
-          <w:szCs w:val="18"/>
-          <w:lang w:val="en-US"/>
-        </w:rPr>
-      </w:pPr>
-      <w:r>
-        <w:rPr>
-          <w:rFonts w:ascii="Lucida Console" w:hAnsi="Lucida Console" w:cs="Lucida Console"/>
-          <w:sz w:val="18"/>
-          <w:szCs w:val="18"/>
-          <w:lang w:val="en-US"/>
-        </w:rPr>
-        <w:t xml:space="preserve">$ </w:t>
-      </w:r>
-      <w:proofErr w:type="gramStart"/>
-      <w:r>
-        <w:rPr>
-          <w:rFonts w:ascii="Lucida Console" w:hAnsi="Lucida Console" w:cs="Lucida Console"/>
-          <w:sz w:val="18"/>
-          <w:szCs w:val="18"/>
-          <w:lang w:val="en-US"/>
-        </w:rPr>
+        <w:t xml:space="preserve"> (nextu)</w:t>
+      </w:r>
+    </w:p>
+    <w:p>
+      <w:pPr>
+        <w:autoSpaceDE w:val="0"/>
+        <w:autoSpaceDN w:val="0"/>
+        <w:adjustRightInd w:val="0"/>
+        <w:spacing w:after="0" w:line="240" w:lineRule="auto"/>
+        <w:rPr>
+          <w:rFonts w:ascii="Lucida Console" w:hAnsi="Lucida Console" w:cs="Lucida Console"/>
+          <w:sz w:val="18"/>
+          <w:szCs w:val="18"/>
+          <w:lang w:val="en-US"/>
+        </w:rPr>
+      </w:pPr>
+      <w:r>
+        <w:rPr>
+          <w:rFonts w:ascii="Lucida Console" w:hAnsi="Lucida Console" w:cs="Lucida Console"/>
+          <w:sz w:val="18"/>
+          <w:szCs w:val="18"/>
+          <w:lang w:val="en-US"/>
+        </w:rPr>
+        <w:t>$ git push nextu nextu</w:t>
+      </w:r>
+    </w:p>
+    <w:p>
+      <w:pPr>
+        <w:autoSpaceDE w:val="0"/>
+        <w:autoSpaceDN w:val="0"/>
+        <w:adjustRightInd w:val="0"/>
+        <w:spacing w:after="0" w:line="240" w:lineRule="auto"/>
+        <w:rPr>
+          <w:rFonts w:ascii="Lucida Console" w:hAnsi="Lucida Console" w:cs="Lucida Console"/>
+          <w:sz w:val="18"/>
+          <w:szCs w:val="18"/>
+          <w:lang w:val="en-US"/>
+        </w:rPr>
+      </w:pPr>
+      <w:r>
+        <w:rPr>
+          <w:rFonts w:ascii="Lucida Console" w:hAnsi="Lucida Console" w:cs="Lucida Console"/>
+          <w:sz w:val="18"/>
+          <w:szCs w:val="18"/>
+          <w:lang w:val="en-US"/>
+        </w:rPr>
+        <w:t>Counting objects: 12, done.</w:t>
+      </w:r>
+    </w:p>
+    <w:p>
+      <w:pPr>
+        <w:autoSpaceDE w:val="0"/>
+        <w:autoSpaceDN w:val="0"/>
+        <w:adjustRightInd w:val="0"/>
+        <w:spacing w:after="0" w:line="240" w:lineRule="auto"/>
+        <w:rPr>
+          <w:rFonts w:ascii="Lucida Console" w:hAnsi="Lucida Console" w:cs="Lucida Console"/>
+          <w:sz w:val="18"/>
+          <w:szCs w:val="18"/>
+          <w:lang w:val="en-US"/>
+        </w:rPr>
+      </w:pPr>
+      <w:r>
+        <w:rPr>
+          <w:rFonts w:ascii="Lucida Console" w:hAnsi="Lucida Console" w:cs="Lucida Console"/>
+          <w:sz w:val="18"/>
+          <w:szCs w:val="18"/>
+          <w:lang w:val="en-US"/>
+        </w:rPr>
+        <w:t>Delta compression using up to 4 threads.</w:t>
+      </w:r>
+    </w:p>
+    <w:p>
+      <w:pPr>
+        <w:autoSpaceDE w:val="0"/>
+        <w:autoSpaceDN w:val="0"/>
+        <w:adjustRightInd w:val="0"/>
+        <w:spacing w:after="0" w:line="240" w:lineRule="auto"/>
+        <w:rPr>
+          <w:rFonts w:ascii="Lucida Console" w:hAnsi="Lucida Console" w:cs="Lucida Console"/>
+          <w:sz w:val="18"/>
+          <w:szCs w:val="18"/>
+          <w:lang w:val="en-US"/>
+        </w:rPr>
+      </w:pPr>
+      <w:r>
+        <w:rPr>
+          <w:rFonts w:ascii="Lucida Console" w:hAnsi="Lucida Console" w:cs="Lucida Console"/>
+          <w:sz w:val="18"/>
+          <w:szCs w:val="18"/>
+          <w:lang w:val="en-US"/>
+        </w:rPr>
+        <w:t>Compressing objects: 100% (10/10), done.</w:t>
+      </w:r>
+    </w:p>
+    <w:p>
+      <w:pPr>
+        <w:autoSpaceDE w:val="0"/>
+        <w:autoSpaceDN w:val="0"/>
+        <w:adjustRightInd w:val="0"/>
+        <w:spacing w:after="0" w:line="240" w:lineRule="auto"/>
+        <w:rPr>
+          <w:rFonts w:ascii="Lucida Console" w:hAnsi="Lucida Console" w:cs="Lucida Console"/>
+          <w:sz w:val="18"/>
+          <w:szCs w:val="18"/>
+          <w:lang w:val="en-US"/>
+        </w:rPr>
+      </w:pPr>
+      <w:r>
+        <w:rPr>
+          <w:rFonts w:ascii="Lucida Console" w:hAnsi="Lucida Console" w:cs="Lucida Console"/>
+          <w:sz w:val="18"/>
+          <w:szCs w:val="18"/>
+          <w:lang w:val="en-US"/>
+        </w:rPr>
+        <w:t>Writing objects: 100% (12/12), 2.64 KiB | 0 bytes/s, done.</w:t>
+      </w:r>
+    </w:p>
+    <w:p>
+      <w:pPr>
+        <w:autoSpaceDE w:val="0"/>
+        <w:autoSpaceDN w:val="0"/>
+        <w:adjustRightInd w:val="0"/>
+        <w:spacing w:after="0" w:line="240" w:lineRule="auto"/>
+        <w:rPr>
+          <w:rFonts w:ascii="Lucida Console" w:hAnsi="Lucida Console" w:cs="Lucida Console"/>
+          <w:sz w:val="18"/>
+          <w:szCs w:val="18"/>
+          <w:lang w:val="en-US"/>
+        </w:rPr>
+      </w:pPr>
+      <w:r>
+        <w:rPr>
+          <w:rFonts w:ascii="Lucida Console" w:hAnsi="Lucida Console" w:cs="Lucida Console"/>
+          <w:sz w:val="18"/>
+          <w:szCs w:val="18"/>
+          <w:lang w:val="en-US"/>
+        </w:rPr>
+        <w:t>Total 12 (delta 3), reused 0 (delta 0)</w:t>
+      </w:r>
+    </w:p>
+    <w:p>
+      <w:pPr>
+        <w:autoSpaceDE w:val="0"/>
+        <w:autoSpaceDN w:val="0"/>
+        <w:adjustRightInd w:val="0"/>
+        <w:spacing w:after="0" w:line="240" w:lineRule="auto"/>
+        <w:rPr>
+          <w:rFonts w:ascii="Lucida Console" w:hAnsi="Lucida Console" w:cs="Lucida Console"/>
+          <w:sz w:val="18"/>
+          <w:szCs w:val="18"/>
+          <w:lang w:val="en-US"/>
+        </w:rPr>
+      </w:pPr>
+      <w:r>
+        <w:rPr>
+          <w:rFonts w:ascii="Lucida Console" w:hAnsi="Lucida Console" w:cs="Lucida Console"/>
+          <w:sz w:val="18"/>
+          <w:szCs w:val="18"/>
+          <w:lang w:val="en-US"/>
+        </w:rPr>
+        <w:t>remote: Resolving deltas: 100% (3/3), done.</w:t>
+      </w:r>
+    </w:p>
+    <w:p>
+      <w:pPr>
+        <w:autoSpaceDE w:val="0"/>
+        <w:autoSpaceDN w:val="0"/>
+        <w:adjustRightInd w:val="0"/>
+        <w:spacing w:after="0" w:line="240" w:lineRule="auto"/>
+        <w:rPr>
+          <w:rFonts w:ascii="Lucida Console" w:hAnsi="Lucida Console" w:cs="Lucida Console"/>
+          <w:sz w:val="18"/>
+          <w:szCs w:val="18"/>
+          <w:lang w:val="en-US"/>
+        </w:rPr>
+      </w:pPr>
+      <w:r>
+        <w:rPr>
+          <w:rFonts w:ascii="Lucida Console" w:hAnsi="Lucida Console" w:cs="Lucida Console"/>
+          <w:sz w:val="18"/>
+          <w:szCs w:val="18"/>
+          <w:lang w:val="en-US"/>
+        </w:rPr>
+        <w:t>To https://github.com/marlonmunaya/nextU.git</w:t>
+      </w:r>
+    </w:p>
+    <w:p>
+      <w:pPr>
+        <w:autoSpaceDE w:val="0"/>
+        <w:autoSpaceDN w:val="0"/>
+        <w:adjustRightInd w:val="0"/>
+        <w:spacing w:after="0" w:line="240" w:lineRule="auto"/>
+        <w:rPr>
+          <w:rFonts w:ascii="Lucida Console" w:hAnsi="Lucida Console" w:cs="Lucida Console"/>
+          <w:sz w:val="18"/>
+          <w:szCs w:val="18"/>
+          <w:lang w:val="en-US"/>
+        </w:rPr>
+      </w:pPr>
+      <w:r>
+        <w:rPr>
+          <w:rFonts w:ascii="Lucida Console" w:hAnsi="Lucida Console" w:cs="Lucida Console"/>
+          <w:sz w:val="18"/>
+          <w:szCs w:val="18"/>
+          <w:lang w:val="en-US"/>
+        </w:rPr>
+        <w:t xml:space="preserve"> * [new branch]      nextu -&gt; nextu</w:t>
+      </w:r>
+    </w:p>
+    <w:p>
+      <w:pPr>
+        <w:autoSpaceDE w:val="0"/>
+        <w:autoSpaceDN w:val="0"/>
+        <w:adjustRightInd w:val="0"/>
+        <w:spacing w:after="0" w:line="240" w:lineRule="auto"/>
+        <w:rPr>
+          <w:rFonts w:ascii="Lucida Console" w:hAnsi="Lucida Console" w:cs="Lucida Console"/>
+          <w:sz w:val="18"/>
+          <w:szCs w:val="18"/>
+          <w:lang w:val="en-US"/>
+        </w:rPr>
+      </w:pPr>
+    </w:p>
+    <w:p>
+      <w:pPr>
+        <w:autoSpaceDE w:val="0"/>
+        <w:autoSpaceDN w:val="0"/>
+        <w:adjustRightInd w:val="0"/>
+        <w:spacing w:after="0" w:line="240" w:lineRule="auto"/>
+        <w:rPr>
+          <w:rFonts w:ascii="Lucida Console" w:hAnsi="Lucida Console" w:cs="Lucida Console"/>
+          <w:color w:val="00BFBF"/>
+          <w:sz w:val="18"/>
+          <w:szCs w:val="18"/>
+        </w:rPr>
+      </w:pPr>
+      <w:proofErr w:type="spellStart"/>
+      <w:r>
+        <w:rPr>
+          <w:rFonts w:ascii="Lucida Console" w:hAnsi="Lucida Console" w:cs="Lucida Console"/>
+          <w:color w:val="00BF00"/>
+          <w:sz w:val="18"/>
+          <w:szCs w:val="18"/>
+        </w:rPr>
+        <w:t>Lenovo@Lenovo-PC</w:t>
+      </w:r>
+      <w:proofErr w:type="spellEnd"/>
+      <w:r>
+        <w:rPr>
+          <w:rFonts w:ascii="Lucida Console" w:hAnsi="Lucida Console" w:cs="Lucida Console"/>
+          <w:color w:val="00BF00"/>
+          <w:sz w:val="18"/>
+          <w:szCs w:val="18"/>
+        </w:rPr>
+        <w:t xml:space="preserve"> </w:t>
+      </w:r>
+      <w:r>
+        <w:rPr>
+          <w:rFonts w:ascii="Lucida Console" w:hAnsi="Lucida Console" w:cs="Lucida Console"/>
+          <w:color w:val="BF00BF"/>
+          <w:sz w:val="18"/>
+          <w:szCs w:val="18"/>
+        </w:rPr>
+        <w:t xml:space="preserve">MINGW64 </w:t>
+      </w:r>
+      <w:r>
+        <w:rPr>
+          <w:rFonts w:ascii="Lucida Console" w:hAnsi="Lucida Console" w:cs="Lucida Console"/>
+          <w:color w:val="BFBF00"/>
+          <w:sz w:val="18"/>
+          <w:szCs w:val="18"/>
+        </w:rPr>
+        <w:t>~/</w:t>
+      </w:r>
+      <w:proofErr w:type="spellStart"/>
+      <w:r>
+        <w:rPr>
+          <w:rFonts w:ascii="Lucida Console" w:hAnsi="Lucida Console" w:cs="Lucida Console"/>
+          <w:color w:val="BFBF00"/>
+          <w:sz w:val="18"/>
+          <w:szCs w:val="18"/>
+        </w:rPr>
+        <w:t>nextU</w:t>
+      </w:r>
+      <w:proofErr w:type="spellEnd"/>
+      <w:r>
+        <w:rPr>
+          <w:rFonts w:ascii="Lucida Console" w:hAnsi="Lucida Console" w:cs="Lucida Console"/>
+          <w:color w:val="BFBF00"/>
+          <w:sz w:val="18"/>
+          <w:szCs w:val="18"/>
+        </w:rPr>
+        <w:t>/</w:t>
+      </w:r>
+      <w:proofErr w:type="spellStart"/>
+      <w:r>
+        <w:rPr>
+          <w:rFonts w:ascii="Lucida Console" w:hAnsi="Lucida Console" w:cs="Lucida Console"/>
+          <w:color w:val="BFBF00"/>
+          <w:sz w:val="18"/>
+          <w:szCs w:val="18"/>
+        </w:rPr>
+        <w:t>Proyecto_Final</w:t>
+      </w:r>
+      <w:proofErr w:type="spellEnd"/>
+      <w:r>
+        <w:rPr>
+          <w:rFonts w:ascii="Lucida Console" w:hAnsi="Lucida Console" w:cs="Lucida Console"/>
+          <w:color w:val="00BFBF"/>
+          <w:sz w:val="18"/>
+          <w:szCs w:val="18"/>
+        </w:rPr>
+        <w:t xml:space="preserve"> (</w:t>
+      </w:r>
+      <w:proofErr w:type="spellStart"/>
+      <w:r>
+        <w:rPr>
+          <w:rFonts w:ascii="Lucida Console" w:hAnsi="Lucida Console" w:cs="Lucida Console"/>
+          <w:color w:val="00BFBF"/>
+          <w:sz w:val="18"/>
+          <w:szCs w:val="18"/>
+        </w:rPr>
+        <w:t>nextu</w:t>
+      </w:r>
+      <w:proofErr w:type="spellEnd"/>
+      <w:r>
+        <w:rPr>
+          <w:rFonts w:ascii="Lucida Console" w:hAnsi="Lucida Console" w:cs="Lucida Console"/>
+          <w:color w:val="00BFBF"/>
+          <w:sz w:val="18"/>
+          <w:szCs w:val="18"/>
+        </w:rPr>
+        <w:t>)</w:t>
+      </w:r>
+    </w:p>
+    <w:p>
+      <w:pPr>
+        <w:autoSpaceDE w:val="0"/>
+        <w:autoSpaceDN w:val="0"/>
+        <w:adjustRightInd w:val="0"/>
+        <w:spacing w:after="0" w:line="240" w:lineRule="auto"/>
+        <w:rPr>
+          <w:rFonts w:ascii="Lucida Console" w:hAnsi="Lucida Console" w:cs="Lucida Console"/>
+          <w:sz w:val="18"/>
+          <w:szCs w:val="18"/>
+        </w:rPr>
+      </w:pPr>
+      <w:r>
+        <w:rPr>
+          <w:rFonts w:ascii="Lucida Console" w:hAnsi="Lucida Console" w:cs="Lucida Console"/>
+          <w:sz w:val="18"/>
+          <w:szCs w:val="18"/>
+        </w:rPr>
+        <w:t>$</w:t>
+      </w:r>
+    </w:p>
+    <w:p>
+      <w:r>
+        <w:rPr>
+          <w:u w:val="single"/>
+        </w:rPr>
+        <w:t xml:space="preserve">  </w:t>
+      </w:r>
+      <w:r>
+        <w:t>BORRAR EL .GIT</w:t>
+      </w:r>
+    </w:p>
+    <w:p>
+      <w:proofErr w:type="spellStart"/>
+      <w:r>
+        <w:t>Rm</w:t>
+      </w:r>
+      <w:proofErr w:type="spellEnd"/>
+      <w:r>
+        <w:t xml:space="preserve"> –</w:t>
+      </w:r>
+      <w:proofErr w:type="spellStart"/>
+      <w:r>
+        <w:t>rf</w:t>
+      </w:r>
+      <w:proofErr w:type="spellEnd"/>
+      <w:r>
+        <w:t xml:space="preserve"> .</w:t>
+      </w:r>
+      <w:proofErr w:type="spellStart"/>
+      <w:r>
         <w:t>git</w:t>
       </w:r>
-      <w:proofErr w:type="gramEnd"/>
-      <w:r>
-        <w:rPr>
-          <w:rFonts w:ascii="Lucida Console" w:hAnsi="Lucida Console" w:cs="Lucida Console"/>
-          <w:sz w:val="18"/>
-          <w:szCs w:val="18"/>
-          <w:lang w:val="en-US"/>
-        </w:rPr>
-        <w:t xml:space="preserve"> branch</w:t>
-      </w:r>
-    </w:p>
-    <w:p>
-      <w:pPr>
-        <w:autoSpaceDE w:val="0"/>
-        <w:autoSpaceDN w:val="0"/>
-        <w:adjustRightInd w:val="0"/>
-        <w:spacing w:after="0" w:line="240" w:lineRule="auto"/>
-        <w:rPr>
-          <w:rFonts w:ascii="Lucida Console" w:hAnsi="Lucida Console" w:cs="Lucida Console"/>
-          <w:color w:val="00BF00"/>
-          <w:sz w:val="18"/>
-          <w:szCs w:val="18"/>
-          <w:lang w:val="en-US"/>
-        </w:rPr>
-      </w:pPr>
-      <w:r>
-        <w:rPr>
-          <w:rFonts w:ascii="Lucida Console" w:hAnsi="Lucida Console" w:cs="Lucida Console"/>
-          <w:sz w:val="18"/>
-          <w:szCs w:val="18"/>
-          <w:lang w:val="en-US"/>
-        </w:rPr>
-        <w:t xml:space="preserve">* </w:t>
-      </w:r>
-      <w:proofErr w:type="gramStart"/>
-      <w:r>
-        <w:rPr>
-          <w:rFonts w:ascii="Lucida Console" w:hAnsi="Lucida Console" w:cs="Lucida Console"/>
-          <w:color w:val="00BF00"/>
-          <w:sz w:val="18"/>
-          <w:szCs w:val="18"/>
-          <w:lang w:val="en-US"/>
-        </w:rPr>
-        <w:t>master</w:t>
-      </w:r>
-      <w:proofErr w:type="gramEnd"/>
-    </w:p>
-    <w:p>
-      <w:pPr>
-        <w:autoSpaceDE w:val="0"/>
-        <w:autoSpaceDN w:val="0"/>
-        <w:adjustRightInd w:val="0"/>
-        <w:spacing w:after="0" w:line="240" w:lineRule="auto"/>
-        <w:rPr>
-          <w:rFonts w:ascii="Lucida Console" w:hAnsi="Lucida Console" w:cs="Lucida Console"/>
-          <w:sz w:val="18"/>
-          <w:szCs w:val="18"/>
-        </w:rPr>
-      </w:pPr>
-      <w:r>
-        <w:rPr>
-          <w:rFonts w:ascii="Lucida Console" w:hAnsi="Lucida Console" w:cs="Lucida Console"/>
-          <w:sz w:val="18"/>
-          <w:szCs w:val="18"/>
-          <w:lang w:val="en-US"/>
-        </w:rPr>
-        <w:t xml:space="preserve">  </w:t>
-      </w:r>
-      <w:proofErr w:type="spellStart"/>
-      <w:proofErr w:type="gramStart"/>
-      <w:r>
-        <w:rPr>
-          <w:rFonts w:ascii="Lucida Console" w:hAnsi="Lucida Console" w:cs="Lucida Console"/>
-          <w:sz w:val="18"/>
-          <w:szCs w:val="18"/>
-        </w:rPr>
-        <w:t>nextu</w:t>
-      </w:r>
-      <w:proofErr w:type="spellEnd"/>
-      <w:proofErr w:type="gramEnd"/>
-    </w:p>
-    <w:p>
-      <w:pPr>
-        <w:autoSpaceDE w:val="0"/>
-        <w:autoSpaceDN w:val="0"/>
-        <w:adjustRightInd w:val="0"/>
-        <w:spacing w:after="0" w:line="240" w:lineRule="auto"/>
-        <w:rPr>
-          <w:rFonts w:ascii="Lucida Console" w:hAnsi="Lucida Console" w:cs="Lucida Console"/>
-          <w:sz w:val="18"/>
-          <w:szCs w:val="18"/>
-        </w:rPr>
-      </w:pPr>
-    </w:p>
-    <w:p>
-      <w:pPr>
-        <w:autoSpaceDE w:val="0"/>
-        <w:autoSpaceDN w:val="0"/>
-        <w:adjustRightInd w:val="0"/>
-        <w:spacing w:after="0" w:line="240" w:lineRule="auto"/>
-        <w:rPr>
-          <w:rFonts w:ascii="Lucida Console" w:hAnsi="Lucida Console" w:cs="Lucida Console"/>
-          <w:color w:val="00BFBF"/>
-          <w:sz w:val="18"/>
-          <w:szCs w:val="18"/>
-        </w:rPr>
-      </w:pPr>
-      <w:proofErr w:type="spellStart"/>
-      <w:r>
-        <w:rPr>
-          <w:rFonts w:ascii="Lucida Console" w:hAnsi="Lucida Console" w:cs="Lucida Console"/>
-          <w:color w:val="00BF00"/>
-          <w:sz w:val="18"/>
-          <w:szCs w:val="18"/>
-        </w:rPr>
-        <w:t>Lenovo@Lenovo-PC</w:t>
-      </w:r>
-      <w:proofErr w:type="spellEnd"/>
-      <w:r>
-        <w:rPr>
-          <w:rFonts w:ascii="Lucida Console" w:hAnsi="Lucida Console" w:cs="Lucida Console"/>
-          <w:color w:val="00BF00"/>
-          <w:sz w:val="18"/>
-          <w:szCs w:val="18"/>
-        </w:rPr>
-        <w:t xml:space="preserve"> </w:t>
-      </w:r>
-      <w:r>
-        <w:rPr>
-          <w:rFonts w:ascii="Lucida Console" w:hAnsi="Lucida Console" w:cs="Lucida Console"/>
-          <w:color w:val="BF00BF"/>
-          <w:sz w:val="18"/>
-          <w:szCs w:val="18"/>
-        </w:rPr>
-        <w:t xml:space="preserve">MINGW64 </w:t>
-      </w:r>
-      <w:r>
-        <w:rPr>
-          <w:rFonts w:ascii="Lucida Console" w:hAnsi="Lucida Console" w:cs="Lucida Console"/>
-          <w:color w:val="BFBF00"/>
-          <w:sz w:val="18"/>
-          <w:szCs w:val="18"/>
-        </w:rPr>
-        <w:t>~/</w:t>
-      </w:r>
-      <w:proofErr w:type="spellStart"/>
-      <w:r>
-        <w:rPr>
-          <w:rFonts w:ascii="Lucida Console" w:hAnsi="Lucida Console" w:cs="Lucida Console"/>
-          <w:color w:val="BFBF00"/>
-          <w:sz w:val="18"/>
-          <w:szCs w:val="18"/>
-        </w:rPr>
-        <w:t>nextU</w:t>
-      </w:r>
-      <w:proofErr w:type="spellEnd"/>
-      <w:r>
-        <w:rPr>
-          <w:rFonts w:ascii="Lucida Console" w:hAnsi="Lucida Console" w:cs="Lucida Console"/>
-          <w:color w:val="BFBF00"/>
-          <w:sz w:val="18"/>
-          <w:szCs w:val="18"/>
-        </w:rPr>
-        <w:t>/</w:t>
-      </w:r>
-      <w:proofErr w:type="spellStart"/>
-      <w:r>
-        <w:rPr>
-          <w:rFonts w:ascii="Lucida Console" w:hAnsi="Lucida Console" w:cs="Lucida Console"/>
-          <w:color w:val="BFBF00"/>
-          <w:sz w:val="18"/>
-          <w:szCs w:val="18"/>
-        </w:rPr>
-        <w:t>Proyecto_Final</w:t>
-      </w:r>
-      <w:proofErr w:type="spellEnd"/>
-      <w:r>
-        <w:rPr>
-          <w:rFonts w:ascii="Lucida Console" w:hAnsi="Lucida Console" w:cs="Lucida Console"/>
-          <w:color w:val="00BFBF"/>
-          <w:sz w:val="18"/>
-          <w:szCs w:val="18"/>
-        </w:rPr>
-        <w:t xml:space="preserve"> (master)</w:t>
-      </w:r>
-    </w:p>
-    <w:p>
-      <w:pPr>
-        <w:autoSpaceDE w:val="0"/>
-        <w:autoSpaceDN w:val="0"/>
-        <w:adjustRightInd w:val="0"/>
-        <w:spacing w:after="0" w:line="240" w:lineRule="auto"/>
-        <w:rPr>
-          <w:rFonts w:ascii="Lucida Console" w:hAnsi="Lucida Console" w:cs="Lucida Console"/>
-          <w:sz w:val="18"/>
-          <w:szCs w:val="18"/>
-          <w:lang w:val="en-US"/>
-        </w:rPr>
-      </w:pPr>
-      <w:r>
-        <w:rPr>
-          <w:rFonts w:ascii="Lucida Console" w:hAnsi="Lucida Console" w:cs="Lucida Console"/>
-          <w:sz w:val="18"/>
-          <w:szCs w:val="18"/>
-          <w:lang w:val="en-US"/>
-        </w:rPr>
-        <w:t xml:space="preserve">$ </w:t>
-      </w:r>
-      <w:proofErr w:type="gramStart"/>
-      <w:r>
-        <w:rPr>
-          <w:rFonts w:ascii="Lucida Console" w:hAnsi="Lucida Console" w:cs="Lucida Console"/>
-          <w:sz w:val="18"/>
-          <w:szCs w:val="18"/>
-          <w:lang w:val="en-US"/>
-        </w:rPr>
-        <w:t>git</w:t>
-      </w:r>
-      <w:proofErr w:type="gramEnd"/>
-      <w:r>
-        <w:rPr>
-          <w:rFonts w:ascii="Lucida Console" w:hAnsi="Lucida Console" w:cs="Lucida Console"/>
-          <w:sz w:val="18"/>
-          <w:szCs w:val="18"/>
-          <w:lang w:val="en-US"/>
-        </w:rPr>
-        <w:t xml:space="preserve"> checkout nextu</w:t>
-      </w:r>
-    </w:p>
-    <w:p>
-      <w:pPr>
-        <w:autoSpaceDE w:val="0"/>
-        <w:autoSpaceDN w:val="0"/>
-        <w:adjustRightInd w:val="0"/>
-        <w:spacing w:after="0" w:line="240" w:lineRule="auto"/>
-        <w:rPr>
-          <w:rFonts w:ascii="Lucida Console" w:hAnsi="Lucida Console" w:cs="Lucida Console"/>
-          <w:sz w:val="18"/>
-          <w:szCs w:val="18"/>
-          <w:lang w:val="en-US"/>
-        </w:rPr>
-      </w:pPr>
-      <w:r>
-        <w:rPr>
-          <w:rFonts w:ascii="Lucida Console" w:hAnsi="Lucida Console" w:cs="Lucida Console"/>
-          <w:sz w:val="18"/>
-          <w:szCs w:val="18"/>
-          <w:lang w:val="en-US"/>
-        </w:rPr>
-        <w:t>Switched to branch 'nextu'</w:t>
-      </w:r>
-    </w:p>
-    <w:p>
-      <w:pPr>
-        <w:autoSpaceDE w:val="0"/>
-        <w:autoSpaceDN w:val="0"/>
-        <w:adjustRightInd w:val="0"/>
-        <w:spacing w:after="0" w:line="240" w:lineRule="auto"/>
-        <w:rPr>
-          <w:rFonts w:ascii="Lucida Console" w:hAnsi="Lucida Console" w:cs="Lucida Console"/>
-          <w:sz w:val="18"/>
-          <w:szCs w:val="18"/>
-          <w:lang w:val="en-US"/>
-        </w:rPr>
-      </w:pPr>
-    </w:p>
-    <w:p>
-      <w:pPr>
-        <w:autoSpaceDE w:val="0"/>
-        <w:autoSpaceDN w:val="0"/>
-        <w:adjustRightInd w:val="0"/>
-        <w:spacing w:after="0" w:line="240" w:lineRule="auto"/>
-        <w:rPr>
-          <w:rFonts w:ascii="Lucida Console" w:hAnsi="Lucida Console" w:cs="Lucida Console"/>
-          <w:color w:val="00BFBF"/>
-          <w:sz w:val="18"/>
-          <w:szCs w:val="18"/>
-        </w:rPr>
-      </w:pPr>
-      <w:proofErr w:type="spellStart"/>
-      <w:r>
-        <w:rPr>
-          <w:rFonts w:ascii="Lucida Console" w:hAnsi="Lucida Console" w:cs="Lucida Console"/>
-          <w:color w:val="00BF00"/>
-          <w:sz w:val="18"/>
-          <w:szCs w:val="18"/>
-        </w:rPr>
-        <w:t>Lenovo@Lenovo-PC</w:t>
-      </w:r>
-      <w:proofErr w:type="spellEnd"/>
-      <w:r>
-        <w:rPr>
-          <w:rFonts w:ascii="Lucida Console" w:hAnsi="Lucida Console" w:cs="Lucida Console"/>
-          <w:color w:val="00BF00"/>
-          <w:sz w:val="18"/>
-          <w:szCs w:val="18"/>
-        </w:rPr>
-        <w:t xml:space="preserve"> </w:t>
-      </w:r>
-      <w:r>
-        <w:rPr>
-          <w:rFonts w:ascii="Lucida Console" w:hAnsi="Lucida Console" w:cs="Lucida Console"/>
-          <w:color w:val="BF00BF"/>
-          <w:sz w:val="18"/>
-          <w:szCs w:val="18"/>
-        </w:rPr>
-        <w:t xml:space="preserve">MINGW64 </w:t>
-      </w:r>
-      <w:r>
-        <w:rPr>
-          <w:rFonts w:ascii="Lucida Console" w:hAnsi="Lucida Console" w:cs="Lucida Console"/>
-          <w:color w:val="BFBF00"/>
-          <w:sz w:val="18"/>
-          <w:szCs w:val="18"/>
-        </w:rPr>
-        <w:t>~/</w:t>
-      </w:r>
-      <w:proofErr w:type="spellStart"/>
-      <w:r>
-        <w:rPr>
-          <w:rFonts w:ascii="Lucida Console" w:hAnsi="Lucida Console" w:cs="Lucida Console"/>
-          <w:color w:val="BFBF00"/>
-          <w:sz w:val="18"/>
-          <w:szCs w:val="18"/>
-        </w:rPr>
-        <w:t>nextU</w:t>
-      </w:r>
-      <w:proofErr w:type="spellEnd"/>
-      <w:r>
-        <w:rPr>
-          <w:rFonts w:ascii="Lucida Console" w:hAnsi="Lucida Console" w:cs="Lucida Console"/>
-          <w:color w:val="BFBF00"/>
-          <w:sz w:val="18"/>
-          <w:szCs w:val="18"/>
-        </w:rPr>
-        <w:t>/</w:t>
-      </w:r>
-      <w:proofErr w:type="spellStart"/>
-      <w:r>
-        <w:rPr>
-          <w:rFonts w:ascii="Lucida Console" w:hAnsi="Lucida Console" w:cs="Lucida Console"/>
-          <w:color w:val="BFBF00"/>
-          <w:sz w:val="18"/>
-          <w:szCs w:val="18"/>
-        </w:rPr>
-        <w:t>Proyecto_Final</w:t>
-      </w:r>
-      <w:proofErr w:type="spellEnd"/>
-      <w:r>
-        <w:rPr>
-          <w:rFonts w:ascii="Lucida Console" w:hAnsi="Lucida Console" w:cs="Lucida Console"/>
-          <w:color w:val="00BFBF"/>
-          <w:sz w:val="18"/>
-          <w:szCs w:val="18"/>
-        </w:rPr>
-        <w:t xml:space="preserve"> (</w:t>
-      </w:r>
-      <w:proofErr w:type="spellStart"/>
-      <w:r>
-        <w:rPr>
-          <w:rFonts w:ascii="Lucida Console" w:hAnsi="Lucida Console" w:cs="Lucida Console"/>
-          <w:color w:val="00BFBF"/>
-          <w:sz w:val="18"/>
-          <w:szCs w:val="18"/>
-        </w:rPr>
-        <w:t>nextu</w:t>
-      </w:r>
-      <w:proofErr w:type="spellEnd"/>
-      <w:r>
-        <w:rPr>
-          <w:rFonts w:ascii="Lucida Console" w:hAnsi="Lucida Console" w:cs="Lucida Console"/>
-          <w:color w:val="00BFBF"/>
-          <w:sz w:val="18"/>
-          <w:szCs w:val="18"/>
-        </w:rPr>
-        <w:t>)</w:t>
-      </w:r>
-    </w:p>
-    <w:p>
-      <w:pPr>
-        <w:autoSpaceDE w:val="0"/>
-        <w:autoSpaceDN w:val="0"/>
-        <w:adjustRightInd w:val="0"/>
-        <w:spacing w:after="0" w:line="240" w:lineRule="auto"/>
-        <w:rPr>
-          <w:rFonts w:ascii="Lucida Console" w:hAnsi="Lucida Console" w:cs="Lucida Console"/>
-          <w:sz w:val="18"/>
-          <w:szCs w:val="18"/>
-          <w:lang w:val="en-US"/>
-        </w:rPr>
-      </w:pPr>
-      <w:r>
-        <w:rPr>
-          <w:rFonts w:ascii="Lucida Console" w:hAnsi="Lucida Console" w:cs="Lucida Console"/>
-          <w:sz w:val="18"/>
-          <w:szCs w:val="18"/>
-          <w:lang w:val="en-US"/>
-        </w:rPr>
-        <w:t>$ git branch</w:t>
-      </w:r>
-    </w:p>
-    <w:p>
-      <w:pPr>
-        <w:autoSpaceDE w:val="0"/>
-        <w:autoSpaceDN w:val="0"/>
-        <w:adjustRightInd w:val="0"/>
-        <w:spacing w:after="0" w:line="240" w:lineRule="auto"/>
-        <w:rPr>
-          <w:rFonts w:ascii="Lucida Console" w:hAnsi="Lucida Console" w:cs="Lucida Console"/>
-          <w:sz w:val="18"/>
-          <w:szCs w:val="18"/>
-          <w:lang w:val="en-US"/>
-        </w:rPr>
-      </w:pPr>
-      <w:r>
-        <w:rPr>
-          <w:rFonts w:ascii="Lucida Console" w:hAnsi="Lucida Console" w:cs="Lucida Console"/>
-          <w:sz w:val="18"/>
-          <w:szCs w:val="18"/>
-          <w:lang w:val="en-US"/>
-        </w:rPr>
-        <w:t xml:space="preserve">  master</w:t>
-      </w:r>
-    </w:p>
-    <w:p>
-      <w:pPr>
-        <w:autoSpaceDE w:val="0"/>
-        <w:autoSpaceDN w:val="0"/>
-        <w:adjustRightInd w:val="0"/>
-        <w:spacing w:after="0" w:line="240" w:lineRule="auto"/>
-        <w:rPr>
-          <w:rFonts w:ascii="Lucida Console" w:hAnsi="Lucida Console" w:cs="Lucida Console"/>
-          <w:color w:val="00BF00"/>
-          <w:sz w:val="18"/>
-          <w:szCs w:val="18"/>
-          <w:lang w:val="en-US"/>
-        </w:rPr>
-      </w:pPr>
-      <w:r>
-        <w:rPr>
-          <w:rFonts w:ascii="Lucida Console" w:hAnsi="Lucida Console" w:cs="Lucida Console"/>
-          <w:sz w:val="18"/>
-          <w:szCs w:val="18"/>
-          <w:lang w:val="en-US"/>
-        </w:rPr>
-        <w:t xml:space="preserve">* </w:t>
-      </w:r>
-      <w:r>
-        <w:rPr>
-          <w:rFonts w:ascii="Lucida Console" w:hAnsi="Lucida Console" w:cs="Lucida Console"/>
-          <w:color w:val="00BF00"/>
-          <w:sz w:val="18"/>
-          <w:szCs w:val="18"/>
-          <w:lang w:val="en-US"/>
-        </w:rPr>
-        <w:t>nextu</w:t>
-      </w:r>
-    </w:p>
-    <w:p>
-      <w:pPr>
-        <w:autoSpaceDE w:val="0"/>
-        <w:autoSpaceDN w:val="0"/>
-        <w:adjustRightInd w:val="0"/>
-        <w:spacing w:after="0" w:line="240" w:lineRule="auto"/>
-        <w:rPr>
-          <w:rFonts w:ascii="Lucida Console" w:hAnsi="Lucida Console" w:cs="Lucida Console"/>
-          <w:color w:val="00BF00"/>
-          <w:sz w:val="18"/>
-          <w:szCs w:val="18"/>
-          <w:lang w:val="en-US"/>
-        </w:rPr>
-      </w:pPr>
-    </w:p>
-    <w:p>
-      <w:pPr>
-        <w:autoSpaceDE w:val="0"/>
-        <w:autoSpaceDN w:val="0"/>
-        <w:adjustRightInd w:val="0"/>
-        <w:spacing w:after="0" w:line="240" w:lineRule="auto"/>
-        <w:rPr>
-          <w:rFonts w:ascii="Lucida Console" w:hAnsi="Lucida Console" w:cs="Lucida Console"/>
-          <w:color w:val="00BFBF"/>
-          <w:sz w:val="18"/>
-          <w:szCs w:val="18"/>
-          <w:lang w:val="en-US"/>
-        </w:rPr>
-      </w:pPr>
-      <w:r>
-        <w:rPr>
-          <w:rFonts w:ascii="Lucida Console" w:hAnsi="Lucida Console" w:cs="Lucida Console"/>
-          <w:color w:val="00BF00"/>
-          <w:sz w:val="18"/>
-          <w:szCs w:val="18"/>
-          <w:lang w:val="en-US"/>
-        </w:rPr>
-        <w:t xml:space="preserve">Lenovo@Lenovo-PC </w:t>
-      </w:r>
-      <w:r>
-        <w:rPr>
-          <w:rFonts w:ascii="Lucida Console" w:hAnsi="Lucida Console" w:cs="Lucida Console"/>
-          <w:color w:val="BF00BF"/>
-          <w:sz w:val="18"/>
-          <w:szCs w:val="18"/>
-          <w:lang w:val="en-US"/>
-        </w:rPr>
-        <w:t xml:space="preserve">MINGW64 </w:t>
-      </w:r>
-      <w:r>
-        <w:rPr>
-          <w:rFonts w:ascii="Lucida Console" w:hAnsi="Lucida Console" w:cs="Lucida Console"/>
-          <w:color w:val="BFBF00"/>
-          <w:sz w:val="18"/>
-          <w:szCs w:val="18"/>
-          <w:lang w:val="en-US"/>
-        </w:rPr>
-        <w:t>~/nextU/Proyecto_Final</w:t>
-      </w:r>
-      <w:r>
-        <w:rPr>
-          <w:rFonts w:ascii="Lucida Console" w:hAnsi="Lucida Console" w:cs="Lucida Console"/>
-          <w:color w:val="00BFBF"/>
-          <w:sz w:val="18"/>
-          <w:szCs w:val="18"/>
-          <w:lang w:val="en-US"/>
-        </w:rPr>
-        <w:t xml:space="preserve"> (nextu)</w:t>
-      </w:r>
-    </w:p>
-    <w:p>
-      <w:pPr>
-        <w:autoSpaceDE w:val="0"/>
-        <w:autoSpaceDN w:val="0"/>
-        <w:adjustRightInd w:val="0"/>
-        <w:spacing w:after="0" w:line="240" w:lineRule="auto"/>
-        <w:rPr>
-          <w:rFonts w:ascii="Lucida Console" w:hAnsi="Lucida Console" w:cs="Lucida Console"/>
-          <w:sz w:val="18"/>
-          <w:szCs w:val="18"/>
-          <w:lang w:val="en-US"/>
-        </w:rPr>
-      </w:pPr>
-      <w:r>
-        <w:rPr>
-          <w:rFonts w:ascii="Lucida Console" w:hAnsi="Lucida Console" w:cs="Lucida Console"/>
-          <w:sz w:val="18"/>
-          <w:szCs w:val="18"/>
-          <w:lang w:val="en-US"/>
-        </w:rPr>
-        <w:t>$ git push nextu nextu</w:t>
-      </w:r>
-    </w:p>
-    <w:p>
-      <w:pPr>
-        <w:autoSpaceDE w:val="0"/>
-        <w:autoSpaceDN w:val="0"/>
-        <w:adjustRightInd w:val="0"/>
-        <w:spacing w:after="0" w:line="240" w:lineRule="auto"/>
-        <w:rPr>
-          <w:rFonts w:ascii="Lucida Console" w:hAnsi="Lucida Console" w:cs="Lucida Console"/>
-          <w:sz w:val="18"/>
-          <w:szCs w:val="18"/>
-          <w:lang w:val="en-US"/>
-        </w:rPr>
-      </w:pPr>
-      <w:r>
-        <w:rPr>
-          <w:rFonts w:ascii="Lucida Console" w:hAnsi="Lucida Console" w:cs="Lucida Console"/>
-          <w:sz w:val="18"/>
-          <w:szCs w:val="18"/>
-          <w:lang w:val="en-US"/>
-        </w:rPr>
-        <w:t>Counting objects: 12, done.</w:t>
-      </w:r>
-    </w:p>
-    <w:p>
-      <w:pPr>
-        <w:autoSpaceDE w:val="0"/>
-        <w:autoSpaceDN w:val="0"/>
-        <w:adjustRightInd w:val="0"/>
-        <w:spacing w:after="0" w:line="240" w:lineRule="auto"/>
-        <w:rPr>
-          <w:rFonts w:ascii="Lucida Console" w:hAnsi="Lucida Console" w:cs="Lucida Console"/>
-          <w:sz w:val="18"/>
-          <w:szCs w:val="18"/>
-          <w:lang w:val="en-US"/>
-        </w:rPr>
-      </w:pPr>
-      <w:r>
-        <w:rPr>
-          <w:rFonts w:ascii="Lucida Console" w:hAnsi="Lucida Console" w:cs="Lucida Console"/>
-          <w:sz w:val="18"/>
-          <w:szCs w:val="18"/>
-          <w:lang w:val="en-US"/>
-        </w:rPr>
-        <w:t>Delta compression using up to 4 threads.</w:t>
-      </w:r>
-    </w:p>
-    <w:p>
-      <w:pPr>
-        <w:autoSpaceDE w:val="0"/>
-        <w:autoSpaceDN w:val="0"/>
-        <w:adjustRightInd w:val="0"/>
-        <w:spacing w:after="0" w:line="240" w:lineRule="auto"/>
-        <w:rPr>
-          <w:rFonts w:ascii="Lucida Console" w:hAnsi="Lucida Console" w:cs="Lucida Console"/>
-          <w:sz w:val="18"/>
-          <w:szCs w:val="18"/>
-          <w:lang w:val="en-US"/>
-        </w:rPr>
-      </w:pPr>
-      <w:r>
-        <w:rPr>
-          <w:rFonts w:ascii="Lucida Console" w:hAnsi="Lucida Console" w:cs="Lucida Console"/>
-          <w:sz w:val="18"/>
-          <w:szCs w:val="18"/>
-          <w:lang w:val="en-US"/>
-        </w:rPr>
-        <w:t>Compressing objects: 100% (10/10), done.</w:t>
-      </w:r>
-    </w:p>
-    <w:p>
-      <w:pPr>
-        <w:autoSpaceDE w:val="0"/>
-        <w:autoSpaceDN w:val="0"/>
-        <w:adjustRightInd w:val="0"/>
-        <w:spacing w:after="0" w:line="240" w:lineRule="auto"/>
-        <w:rPr>
-          <w:rFonts w:ascii="Lucida Console" w:hAnsi="Lucida Console" w:cs="Lucida Console"/>
-          <w:sz w:val="18"/>
-          <w:szCs w:val="18"/>
-          <w:lang w:val="en-US"/>
-        </w:rPr>
-      </w:pPr>
-      <w:r>
-        <w:rPr>
-          <w:rFonts w:ascii="Lucida Console" w:hAnsi="Lucida Console" w:cs="Lucida Console"/>
-          <w:sz w:val="18"/>
-          <w:szCs w:val="18"/>
-          <w:lang w:val="en-US"/>
-        </w:rPr>
-        <w:t>Writing objects: 100% (12/12), 2.64 KiB | 0 bytes/s, done.</w:t>
-      </w:r>
-    </w:p>
-    <w:p>
-      <w:pPr>
-        <w:autoSpaceDE w:val="0"/>
-        <w:autoSpaceDN w:val="0"/>
-        <w:adjustRightInd w:val="0"/>
-        <w:spacing w:after="0" w:line="240" w:lineRule="auto"/>
-        <w:rPr>
-          <w:rFonts w:ascii="Lucida Console" w:hAnsi="Lucida Console" w:cs="Lucida Console"/>
-          <w:sz w:val="18"/>
-          <w:szCs w:val="18"/>
-          <w:lang w:val="en-US"/>
-        </w:rPr>
-      </w:pPr>
-      <w:r>
-        <w:rPr>
-          <w:rFonts w:ascii="Lucida Console" w:hAnsi="Lucida Console" w:cs="Lucida Console"/>
-          <w:sz w:val="18"/>
-          <w:szCs w:val="18"/>
-          <w:lang w:val="en-US"/>
-        </w:rPr>
-        <w:t>Total 12 (delta 3), reused 0 (delta 0)</w:t>
-      </w:r>
-    </w:p>
-    <w:p>
-      <w:pPr>
-        <w:autoSpaceDE w:val="0"/>
-        <w:autoSpaceDN w:val="0"/>
-        <w:adjustRightInd w:val="0"/>
-        <w:spacing w:after="0" w:line="240" w:lineRule="auto"/>
-        <w:rPr>
-          <w:rFonts w:ascii="Lucida Console" w:hAnsi="Lucida Console" w:cs="Lucida Console"/>
-          <w:sz w:val="18"/>
-          <w:szCs w:val="18"/>
-          <w:lang w:val="en-US"/>
-        </w:rPr>
-      </w:pPr>
-      <w:r>
-        <w:rPr>
-          <w:rFonts w:ascii="Lucida Console" w:hAnsi="Lucida Console" w:cs="Lucida Console"/>
-          <w:sz w:val="18"/>
-          <w:szCs w:val="18"/>
-          <w:lang w:val="en-US"/>
-        </w:rPr>
-        <w:t>remote: Resolving deltas: 100% (3/3), done.</w:t>
-      </w:r>
-    </w:p>
-    <w:p>
-      <w:pPr>
-        <w:autoSpaceDE w:val="0"/>
-        <w:autoSpaceDN w:val="0"/>
-        <w:adjustRightInd w:val="0"/>
-        <w:spacing w:after="0" w:line="240" w:lineRule="auto"/>
-        <w:rPr>
-          <w:rFonts w:ascii="Lucida Console" w:hAnsi="Lucida Console" w:cs="Lucida Console"/>
-          <w:sz w:val="18"/>
-          <w:szCs w:val="18"/>
-          <w:lang w:val="en-US"/>
-        </w:rPr>
-      </w:pPr>
-      <w:r>
-        <w:rPr>
-          <w:rFonts w:ascii="Lucida Console" w:hAnsi="Lucida Console" w:cs="Lucida Console"/>
-          <w:sz w:val="18"/>
-          <w:szCs w:val="18"/>
-          <w:lang w:val="en-US"/>
-        </w:rPr>
-        <w:t>To https://github.com/marlonmunaya/nextU.git</w:t>
-      </w:r>
-    </w:p>
-    <w:p>
-      <w:pPr>
-        <w:autoSpaceDE w:val="0"/>
-        <w:autoSpaceDN w:val="0"/>
-        <w:adjustRightInd w:val="0"/>
-        <w:spacing w:after="0" w:line="240" w:lineRule="auto"/>
-        <w:rPr>
-          <w:rFonts w:ascii="Lucida Console" w:hAnsi="Lucida Console" w:cs="Lucida Console"/>
-          <w:sz w:val="18"/>
-          <w:szCs w:val="18"/>
-          <w:lang w:val="en-US"/>
-        </w:rPr>
-      </w:pPr>
-      <w:r>
-        <w:rPr>
-          <w:rFonts w:ascii="Lucida Console" w:hAnsi="Lucida Console" w:cs="Lucida Console"/>
-          <w:sz w:val="18"/>
-          <w:szCs w:val="18"/>
-          <w:lang w:val="en-US"/>
-        </w:rPr>
-        <w:t xml:space="preserve"> * [new branch]      nextu -&gt; nextu</w:t>
-      </w:r>
-    </w:p>
-    <w:p>
-      <w:pPr>
-        <w:autoSpaceDE w:val="0"/>
-        <w:autoSpaceDN w:val="0"/>
-        <w:adjustRightInd w:val="0"/>
-        <w:spacing w:after="0" w:line="240" w:lineRule="auto"/>
-        <w:rPr>
-          <w:rFonts w:ascii="Lucida Console" w:hAnsi="Lucida Console" w:cs="Lucida Console"/>
-          <w:sz w:val="18"/>
-          <w:szCs w:val="18"/>
-          <w:lang w:val="en-US"/>
-        </w:rPr>
-      </w:pPr>
-    </w:p>
-    <w:p>
-      <w:pPr>
-        <w:autoSpaceDE w:val="0"/>
-        <w:autoSpaceDN w:val="0"/>
-        <w:adjustRightInd w:val="0"/>
-        <w:spacing w:after="0" w:line="240" w:lineRule="auto"/>
-        <w:rPr>
-          <w:rFonts w:ascii="Lucida Console" w:hAnsi="Lucida Console" w:cs="Lucida Console"/>
-          <w:color w:val="00BFBF"/>
-          <w:sz w:val="18"/>
-          <w:szCs w:val="18"/>
-        </w:rPr>
-      </w:pPr>
-      <w:proofErr w:type="spellStart"/>
-      <w:r>
-        <w:rPr>
-          <w:rFonts w:ascii="Lucida Console" w:hAnsi="Lucida Console" w:cs="Lucida Console"/>
-          <w:color w:val="00BF00"/>
-          <w:sz w:val="18"/>
-          <w:szCs w:val="18"/>
-        </w:rPr>
-        <w:t>Lenovo@Lenovo-PC</w:t>
-      </w:r>
-      <w:proofErr w:type="spellEnd"/>
-      <w:r>
-        <w:rPr>
-          <w:rFonts w:ascii="Lucida Console" w:hAnsi="Lucida Console" w:cs="Lucida Console"/>
-          <w:color w:val="00BF00"/>
-          <w:sz w:val="18"/>
-          <w:szCs w:val="18"/>
-        </w:rPr>
-        <w:t xml:space="preserve"> </w:t>
-      </w:r>
-      <w:r>
-        <w:rPr>
-          <w:rFonts w:ascii="Lucida Console" w:hAnsi="Lucida Console" w:cs="Lucida Console"/>
-          <w:color w:val="BF00BF"/>
-          <w:sz w:val="18"/>
-          <w:szCs w:val="18"/>
-        </w:rPr>
-        <w:t xml:space="preserve">MINGW64 </w:t>
-      </w:r>
-      <w:r>
-        <w:rPr>
-          <w:rFonts w:ascii="Lucida Console" w:hAnsi="Lucida Console" w:cs="Lucida Console"/>
-          <w:color w:val="BFBF00"/>
-          <w:sz w:val="18"/>
-          <w:szCs w:val="18"/>
-        </w:rPr>
-        <w:t>~/</w:t>
-      </w:r>
-      <w:proofErr w:type="spellStart"/>
-      <w:r>
-        <w:rPr>
-          <w:rFonts w:ascii="Lucida Console" w:hAnsi="Lucida Console" w:cs="Lucida Console"/>
-          <w:color w:val="BFBF00"/>
-          <w:sz w:val="18"/>
-          <w:szCs w:val="18"/>
-        </w:rPr>
-        <w:t>nextU</w:t>
-      </w:r>
-      <w:proofErr w:type="spellEnd"/>
-      <w:r>
-        <w:rPr>
-          <w:rFonts w:ascii="Lucida Console" w:hAnsi="Lucida Console" w:cs="Lucida Console"/>
-          <w:color w:val="BFBF00"/>
-          <w:sz w:val="18"/>
-          <w:szCs w:val="18"/>
-        </w:rPr>
-        <w:t>/</w:t>
-      </w:r>
-      <w:proofErr w:type="spellStart"/>
-      <w:r>
-        <w:rPr>
-          <w:rFonts w:ascii="Lucida Console" w:hAnsi="Lucida Console" w:cs="Lucida Console"/>
-          <w:color w:val="BFBF00"/>
-          <w:sz w:val="18"/>
-          <w:szCs w:val="18"/>
-        </w:rPr>
-        <w:t>Proyecto_Final</w:t>
-      </w:r>
-      <w:proofErr w:type="spellEnd"/>
-      <w:r>
-        <w:rPr>
-          <w:rFonts w:ascii="Lucida Console" w:hAnsi="Lucida Console" w:cs="Lucida Console"/>
-          <w:color w:val="00BFBF"/>
-          <w:sz w:val="18"/>
-          <w:szCs w:val="18"/>
-        </w:rPr>
-        <w:t xml:space="preserve"> (</w:t>
-      </w:r>
-      <w:proofErr w:type="spellStart"/>
-      <w:r>
-        <w:rPr>
-          <w:rFonts w:ascii="Lucida Console" w:hAnsi="Lucida Console" w:cs="Lucida Console"/>
-          <w:color w:val="00BFBF"/>
-          <w:sz w:val="18"/>
-          <w:szCs w:val="18"/>
-        </w:rPr>
-        <w:t>nextu</w:t>
-      </w:r>
-      <w:proofErr w:type="spellEnd"/>
-      <w:r>
-        <w:rPr>
-          <w:rFonts w:ascii="Lucida Console" w:hAnsi="Lucida Console" w:cs="Lucida Console"/>
-          <w:color w:val="00BFBF"/>
-          <w:sz w:val="18"/>
-          <w:szCs w:val="18"/>
-        </w:rPr>
-        <w:t>)</w:t>
-      </w:r>
-    </w:p>
-    <w:p>
-      <w:pPr>
-        <w:autoSpaceDE w:val="0"/>
-        <w:autoSpaceDN w:val="0"/>
-        <w:adjustRightInd w:val="0"/>
-        <w:spacing w:after="0" w:line="240" w:lineRule="auto"/>
-        <w:rPr>
-          <w:rFonts w:ascii="Lucida Console" w:hAnsi="Lucida Console" w:cs="Lucida Console"/>
-          <w:sz w:val="18"/>
-          <w:szCs w:val="18"/>
-        </w:rPr>
-      </w:pPr>
-      <w:r>
-        <w:rPr>
-          <w:rFonts w:ascii="Lucida Console" w:hAnsi="Lucida Console" w:cs="Lucida Console"/>
-          <w:sz w:val="18"/>
-          <w:szCs w:val="18"/>
-        </w:rPr>
-        <w:t>$</w:t>
-      </w:r>
-    </w:p>
-    <w:p>
-      <w:pPr>
-        <w:rPr>
-          <w:u w:val="single"/>
-        </w:rPr>
-      </w:pPr>
+      <w:proofErr w:type="spellEnd"/>
+    </w:p>
+    <w:p>
       <w:bookmarkStart w:id="0" w:name="_GoBack"/>
       <w:bookmarkEnd w:id="0"/>
     </w:p>

</xml_diff>